<commit_message>
OWS - sprawko #1. Poprawianie w toku
</commit_message>
<xml_diff>
--- a/OWS/Zadanie01/Jedrzej_Kuczynski_sprawozdanie_zad1.docx
+++ b/OWS/Zadanie01/Jedrzej_Kuczynski_sprawozdanie_zad1.docx
@@ -43,10 +43,77 @@
         <w:jc w:val="center"/>
         <w:rPr>
           <w:b/>
+          <w:color w:val="FF0000"/>
           <w:sz w:val="40"/>
           <w:szCs w:val="40"/>
         </w:rPr>
       </w:pPr>
+      <w:r>
+        <w:rPr>
+          <w:b/>
+          <w:color w:val="FF0000"/>
+          <w:sz w:val="40"/>
+          <w:szCs w:val="40"/>
+        </w:rPr>
+        <w:t>Poprawki zaznaczono kolorem czerwonym</w:t>
+      </w:r>
+    </w:p>
+    <w:p>
+      <w:pPr>
+        <w:rPr>
+          <w:b/>
+          <w:sz w:val="40"/>
+          <w:szCs w:val="40"/>
+        </w:rPr>
+      </w:pPr>
+    </w:p>
+    <w:p>
+      <w:pPr>
+        <w:rPr>
+          <w:b/>
+          <w:color w:val="FF0000"/>
+          <w:sz w:val="24"/>
+          <w:szCs w:val="24"/>
+        </w:rPr>
+      </w:pPr>
+      <w:r>
+        <w:rPr>
+          <w:b/>
+          <w:color w:val="FF0000"/>
+          <w:sz w:val="24"/>
+          <w:szCs w:val="24"/>
+        </w:rPr>
+        <w:t xml:space="preserve">Wszelkie ćwiczenia i testy wykonano na komputerach w laboratorium 2.6.22 na komputerach z systemem operacyjnym </w:t>
+      </w:r>
+      <w:proofErr w:type="spellStart"/>
+      <w:r>
+        <w:rPr>
+          <w:b/>
+          <w:color w:val="FF0000"/>
+          <w:sz w:val="24"/>
+          <w:szCs w:val="24"/>
+        </w:rPr>
+        <w:t>Ubuntu</w:t>
+      </w:r>
+      <w:proofErr w:type="spellEnd"/>
+      <w:r>
+        <w:rPr>
+          <w:b/>
+          <w:color w:val="FF0000"/>
+          <w:sz w:val="24"/>
+          <w:szCs w:val="24"/>
+        </w:rPr>
+        <w:t xml:space="preserve"> i środowisku MPICH 3.1</w:t>
+      </w:r>
+      <w:r>
+        <w:rPr>
+          <w:b/>
+          <w:color w:val="FF0000"/>
+          <w:sz w:val="24"/>
+          <w:szCs w:val="24"/>
+        </w:rPr>
+        <w:t>.</w:t>
+      </w:r>
     </w:p>
     <w:p>
       <w:pPr>
@@ -71,6 +138,55 @@
         <w:jc w:val="both"/>
         <w:rPr>
           <w:b/>
+          <w:color w:val="FF0000"/>
+          <w:sz w:val="24"/>
+          <w:szCs w:val="24"/>
+        </w:rPr>
+      </w:pPr>
+      <w:r>
+        <w:rPr>
+          <w:b/>
+          <w:color w:val="FF0000"/>
+          <w:sz w:val="24"/>
+          <w:szCs w:val="24"/>
+        </w:rPr>
+        <w:tab/>
+        <w:t>Ćwiczenie 5 polegało na napisaniu programu wykorzystującego procesy MPI wraz z przesyłaniem komunikatów</w:t>
+      </w:r>
+      <w:r>
+        <w:rPr>
+          <w:b/>
+          <w:color w:val="FF0000"/>
+          <w:sz w:val="24"/>
+          <w:szCs w:val="24"/>
+        </w:rPr>
+        <w:t xml:space="preserve"> do obliczenia liczby pi</w:t>
+      </w:r>
+      <w:r>
+        <w:rPr>
+          <w:b/>
+          <w:color w:val="FF0000"/>
+          <w:sz w:val="24"/>
+          <w:szCs w:val="24"/>
+        </w:rPr>
+        <w:t>.</w:t>
+      </w:r>
+      <w:r>
+        <w:rPr>
+          <w:b/>
+          <w:color w:val="FF0000"/>
+          <w:sz w:val="24"/>
+          <w:szCs w:val="24"/>
+        </w:rPr>
+        <w:t xml:space="preserve"> Program testowano na jednym komputerze, lecz wielu procesach (wersja jednokomputerowa) oraz w systemie wielokomputerowym.</w:t>
+      </w:r>
+    </w:p>
+    <w:p>
+      <w:pPr>
+        <w:jc w:val="both"/>
+        <w:rPr>
+          <w:b/>
+          <w:color w:val="FF0000"/>
           <w:sz w:val="24"/>
           <w:szCs w:val="24"/>
         </w:rPr>
@@ -82,7 +198,779 @@
           <w:szCs w:val="24"/>
         </w:rPr>
         <w:tab/>
+      </w:r>
+      <w:r>
+        <w:rPr>
+          <w:b/>
+          <w:sz w:val="24"/>
+          <w:szCs w:val="24"/>
+        </w:rPr>
         <w:t>Część 1 - wersja jednokomputerowa</w:t>
+      </w:r>
+    </w:p>
+    <w:p>
+      <w:pPr>
+        <w:jc w:val="both"/>
+        <w:rPr>
+          <w:color w:val="FF0000"/>
+          <w:sz w:val="24"/>
+          <w:szCs w:val="24"/>
+        </w:rPr>
+      </w:pPr>
+      <w:r>
+        <w:rPr>
+          <w:b/>
+          <w:sz w:val="24"/>
+          <w:szCs w:val="24"/>
+        </w:rPr>
+        <w:tab/>
+      </w:r>
+      <w:r>
+        <w:rPr>
+          <w:b/>
+          <w:sz w:val="24"/>
+          <w:szCs w:val="24"/>
+        </w:rPr>
+        <w:tab/>
+      </w:r>
+      <w:r>
+        <w:rPr>
+          <w:b/>
+          <w:color w:val="FF0000"/>
+          <w:sz w:val="24"/>
+          <w:szCs w:val="24"/>
+        </w:rPr>
+        <w:t>LP</w:t>
+      </w:r>
+      <w:r>
+        <w:rPr>
+          <w:b/>
+          <w:color w:val="FF0000"/>
+          <w:sz w:val="24"/>
+          <w:szCs w:val="24"/>
+        </w:rPr>
+        <w:t xml:space="preserve"> - liczba procesów. Na przykład: </w:t>
+      </w:r>
+      <w:r>
+        <w:rPr>
+          <w:b/>
+          <w:color w:val="FF0000"/>
+          <w:sz w:val="24"/>
+          <w:szCs w:val="24"/>
+        </w:rPr>
+        <w:t>LP3 - program został uruchomiony na 3 procesach</w:t>
+      </w:r>
+      <w:r>
+        <w:rPr>
+          <w:b/>
+          <w:color w:val="FF0000"/>
+          <w:sz w:val="24"/>
+          <w:szCs w:val="24"/>
+        </w:rPr>
+        <w:t>.</w:t>
+      </w:r>
+    </w:p>
+    <w:tbl>
+      <w:tblPr>
+        <w:tblStyle w:val="Tabela-Siatka"/>
+        <w:tblW w:w="0" w:type="auto"/>
+        <w:tblLook w:val="04A0"/>
+      </w:tblPr>
+      <w:tblGrid>
+        <w:gridCol w:w="1565"/>
+        <w:gridCol w:w="875"/>
+        <w:gridCol w:w="774"/>
+        <w:gridCol w:w="774"/>
+        <w:gridCol w:w="774"/>
+        <w:gridCol w:w="774"/>
+        <w:gridCol w:w="774"/>
+        <w:gridCol w:w="774"/>
+        <w:gridCol w:w="774"/>
+      </w:tblGrid>
+      <w:tr>
+        <w:tc>
+          <w:tcPr>
+            <w:tcW w:w="0" w:type="auto"/>
+          </w:tcPr>
+          <w:p>
+            <w:pPr>
+              <w:jc w:val="both"/>
+              <w:rPr>
+                <w:sz w:val="20"/>
+                <w:szCs w:val="20"/>
+              </w:rPr>
+            </w:pPr>
+          </w:p>
+        </w:tc>
+        <w:tc>
+          <w:tcPr>
+            <w:tcW w:w="0" w:type="auto"/>
+          </w:tcPr>
+          <w:p>
+            <w:pPr>
+              <w:jc w:val="center"/>
+              <w:rPr>
+                <w:b/>
+                <w:sz w:val="20"/>
+                <w:szCs w:val="20"/>
+              </w:rPr>
+            </w:pPr>
+            <w:r>
+              <w:rPr>
+                <w:b/>
+                <w:sz w:val="20"/>
+                <w:szCs w:val="20"/>
+              </w:rPr>
+              <w:t>LP1</w:t>
+            </w:r>
+          </w:p>
+        </w:tc>
+        <w:tc>
+          <w:tcPr>
+            <w:tcW w:w="0" w:type="auto"/>
+          </w:tcPr>
+          <w:p>
+            <w:pPr>
+              <w:jc w:val="center"/>
+              <w:rPr>
+                <w:b/>
+                <w:sz w:val="20"/>
+                <w:szCs w:val="20"/>
+              </w:rPr>
+            </w:pPr>
+            <w:r>
+              <w:rPr>
+                <w:b/>
+                <w:sz w:val="20"/>
+                <w:szCs w:val="20"/>
+              </w:rPr>
+              <w:t>LP2</w:t>
+            </w:r>
+          </w:p>
+        </w:tc>
+        <w:tc>
+          <w:tcPr>
+            <w:tcW w:w="0" w:type="auto"/>
+          </w:tcPr>
+          <w:p>
+            <w:pPr>
+              <w:jc w:val="center"/>
+              <w:rPr>
+                <w:b/>
+                <w:sz w:val="20"/>
+                <w:szCs w:val="20"/>
+              </w:rPr>
+            </w:pPr>
+            <w:r>
+              <w:rPr>
+                <w:b/>
+                <w:sz w:val="20"/>
+                <w:szCs w:val="20"/>
+              </w:rPr>
+              <w:t>LP3</w:t>
+            </w:r>
+          </w:p>
+        </w:tc>
+        <w:tc>
+          <w:tcPr>
+            <w:tcW w:w="0" w:type="auto"/>
+          </w:tcPr>
+          <w:p>
+            <w:pPr>
+              <w:jc w:val="center"/>
+              <w:rPr>
+                <w:b/>
+                <w:sz w:val="20"/>
+                <w:szCs w:val="20"/>
+              </w:rPr>
+            </w:pPr>
+            <w:r>
+              <w:rPr>
+                <w:b/>
+                <w:sz w:val="20"/>
+                <w:szCs w:val="20"/>
+              </w:rPr>
+              <w:t>LP4</w:t>
+            </w:r>
+          </w:p>
+        </w:tc>
+        <w:tc>
+          <w:tcPr>
+            <w:tcW w:w="0" w:type="auto"/>
+          </w:tcPr>
+          <w:p>
+            <w:pPr>
+              <w:jc w:val="center"/>
+              <w:rPr>
+                <w:b/>
+                <w:sz w:val="20"/>
+                <w:szCs w:val="20"/>
+              </w:rPr>
+            </w:pPr>
+            <w:r>
+              <w:rPr>
+                <w:b/>
+                <w:sz w:val="20"/>
+                <w:szCs w:val="20"/>
+              </w:rPr>
+              <w:t>LP5</w:t>
+            </w:r>
+          </w:p>
+        </w:tc>
+        <w:tc>
+          <w:tcPr>
+            <w:tcW w:w="0" w:type="auto"/>
+          </w:tcPr>
+          <w:p>
+            <w:pPr>
+              <w:jc w:val="center"/>
+              <w:rPr>
+                <w:b/>
+                <w:sz w:val="20"/>
+                <w:szCs w:val="20"/>
+              </w:rPr>
+            </w:pPr>
+            <w:r>
+              <w:rPr>
+                <w:b/>
+                <w:sz w:val="20"/>
+                <w:szCs w:val="20"/>
+              </w:rPr>
+              <w:t>LP6</w:t>
+            </w:r>
+          </w:p>
+        </w:tc>
+        <w:tc>
+          <w:tcPr>
+            <w:tcW w:w="0" w:type="auto"/>
+          </w:tcPr>
+          <w:p>
+            <w:pPr>
+              <w:jc w:val="center"/>
+              <w:rPr>
+                <w:b/>
+                <w:sz w:val="20"/>
+                <w:szCs w:val="20"/>
+              </w:rPr>
+            </w:pPr>
+            <w:r>
+              <w:rPr>
+                <w:b/>
+                <w:sz w:val="20"/>
+                <w:szCs w:val="20"/>
+              </w:rPr>
+              <w:t>LP7</w:t>
+            </w:r>
+          </w:p>
+        </w:tc>
+        <w:tc>
+          <w:tcPr>
+            <w:tcW w:w="0" w:type="auto"/>
+          </w:tcPr>
+          <w:p>
+            <w:pPr>
+              <w:jc w:val="center"/>
+              <w:rPr>
+                <w:b/>
+                <w:sz w:val="20"/>
+                <w:szCs w:val="20"/>
+              </w:rPr>
+            </w:pPr>
+            <w:r>
+              <w:rPr>
+                <w:b/>
+                <w:sz w:val="20"/>
+                <w:szCs w:val="20"/>
+              </w:rPr>
+              <w:t>LP8</w:t>
+            </w:r>
+          </w:p>
+        </w:tc>
+      </w:tr>
+      <w:tr>
+        <w:tc>
+          <w:tcPr>
+            <w:tcW w:w="0" w:type="auto"/>
+          </w:tcPr>
+          <w:p>
+            <w:pPr>
+              <w:jc w:val="both"/>
+              <w:rPr>
+                <w:b/>
+                <w:sz w:val="20"/>
+                <w:szCs w:val="20"/>
+              </w:rPr>
+            </w:pPr>
+            <w:r>
+              <w:rPr>
+                <w:b/>
+                <w:sz w:val="20"/>
+                <w:szCs w:val="20"/>
+              </w:rPr>
+              <w:t>Czas obliczeń</w:t>
+            </w:r>
+            <w:r>
+              <w:rPr>
+                <w:b/>
+                <w:sz w:val="20"/>
+                <w:szCs w:val="20"/>
+              </w:rPr>
+              <w:t xml:space="preserve"> </w:t>
+            </w:r>
+            <w:r>
+              <w:rPr>
+                <w:b/>
+                <w:sz w:val="20"/>
+                <w:szCs w:val="20"/>
+              </w:rPr>
+              <w:t>[s]</w:t>
+            </w:r>
+          </w:p>
+        </w:tc>
+        <w:tc>
+          <w:tcPr>
+            <w:tcW w:w="0" w:type="auto"/>
+          </w:tcPr>
+          <w:p>
+            <w:pPr>
+              <w:jc w:val="center"/>
+              <w:rPr>
+                <w:sz w:val="20"/>
+                <w:szCs w:val="20"/>
+              </w:rPr>
+            </w:pPr>
+            <w:r>
+              <w:rPr>
+                <w:sz w:val="20"/>
+                <w:szCs w:val="20"/>
+              </w:rPr>
+              <w:t>12.0343</w:t>
+            </w:r>
+          </w:p>
+        </w:tc>
+        <w:tc>
+          <w:tcPr>
+            <w:tcW w:w="0" w:type="auto"/>
+          </w:tcPr>
+          <w:p>
+            <w:pPr>
+              <w:jc w:val="center"/>
+              <w:rPr>
+                <w:sz w:val="20"/>
+                <w:szCs w:val="20"/>
+              </w:rPr>
+            </w:pPr>
+            <w:r>
+              <w:rPr>
+                <w:sz w:val="20"/>
+                <w:szCs w:val="20"/>
+              </w:rPr>
+              <w:t>6.0507</w:t>
+            </w:r>
+          </w:p>
+        </w:tc>
+        <w:tc>
+          <w:tcPr>
+            <w:tcW w:w="0" w:type="auto"/>
+          </w:tcPr>
+          <w:p>
+            <w:pPr>
+              <w:jc w:val="center"/>
+              <w:rPr>
+                <w:sz w:val="20"/>
+                <w:szCs w:val="20"/>
+              </w:rPr>
+            </w:pPr>
+            <w:r>
+              <w:rPr>
+                <w:sz w:val="20"/>
+                <w:szCs w:val="20"/>
+              </w:rPr>
+              <w:t>4.1380</w:t>
+            </w:r>
+          </w:p>
+        </w:tc>
+        <w:tc>
+          <w:tcPr>
+            <w:tcW w:w="0" w:type="auto"/>
+          </w:tcPr>
+          <w:p>
+            <w:pPr>
+              <w:jc w:val="center"/>
+              <w:rPr>
+                <w:sz w:val="20"/>
+                <w:szCs w:val="20"/>
+              </w:rPr>
+            </w:pPr>
+            <w:r>
+              <w:rPr>
+                <w:sz w:val="20"/>
+                <w:szCs w:val="20"/>
+              </w:rPr>
+              <w:t>3.1672</w:t>
+            </w:r>
+          </w:p>
+        </w:tc>
+        <w:tc>
+          <w:tcPr>
+            <w:tcW w:w="0" w:type="auto"/>
+          </w:tcPr>
+          <w:p>
+            <w:pPr>
+              <w:jc w:val="center"/>
+              <w:rPr>
+                <w:sz w:val="20"/>
+                <w:szCs w:val="20"/>
+              </w:rPr>
+            </w:pPr>
+            <w:r>
+              <w:rPr>
+                <w:sz w:val="20"/>
+                <w:szCs w:val="20"/>
+              </w:rPr>
+              <w:t>2.6233</w:t>
+            </w:r>
+          </w:p>
+        </w:tc>
+        <w:tc>
+          <w:tcPr>
+            <w:tcW w:w="0" w:type="auto"/>
+          </w:tcPr>
+          <w:p>
+            <w:pPr>
+              <w:jc w:val="center"/>
+              <w:rPr>
+                <w:sz w:val="20"/>
+                <w:szCs w:val="20"/>
+              </w:rPr>
+            </w:pPr>
+            <w:r>
+              <w:rPr>
+                <w:sz w:val="20"/>
+                <w:szCs w:val="20"/>
+              </w:rPr>
+              <w:t>2.1864</w:t>
+            </w:r>
+          </w:p>
+        </w:tc>
+        <w:tc>
+          <w:tcPr>
+            <w:tcW w:w="0" w:type="auto"/>
+          </w:tcPr>
+          <w:p>
+            <w:pPr>
+              <w:jc w:val="center"/>
+              <w:rPr>
+                <w:sz w:val="20"/>
+                <w:szCs w:val="20"/>
+              </w:rPr>
+            </w:pPr>
+            <w:r>
+              <w:rPr>
+                <w:sz w:val="20"/>
+                <w:szCs w:val="20"/>
+              </w:rPr>
+              <w:t>1.8737</w:t>
+            </w:r>
+          </w:p>
+        </w:tc>
+        <w:tc>
+          <w:tcPr>
+            <w:tcW w:w="0" w:type="auto"/>
+          </w:tcPr>
+          <w:p>
+            <w:pPr>
+              <w:jc w:val="center"/>
+              <w:rPr>
+                <w:sz w:val="20"/>
+                <w:szCs w:val="20"/>
+              </w:rPr>
+            </w:pPr>
+            <w:r>
+              <w:rPr>
+                <w:sz w:val="20"/>
+                <w:szCs w:val="20"/>
+              </w:rPr>
+              <w:t>1.6393</w:t>
+            </w:r>
+          </w:p>
+        </w:tc>
+      </w:tr>
+      <w:tr>
+        <w:tc>
+          <w:tcPr>
+            <w:tcW w:w="0" w:type="auto"/>
+          </w:tcPr>
+          <w:p>
+            <w:pPr>
+              <w:jc w:val="both"/>
+              <w:rPr>
+                <w:b/>
+                <w:sz w:val="20"/>
+                <w:szCs w:val="20"/>
+              </w:rPr>
+            </w:pPr>
+            <w:r>
+              <w:rPr>
+                <w:b/>
+                <w:sz w:val="20"/>
+                <w:szCs w:val="20"/>
+              </w:rPr>
+              <w:t>Przyspieszenie</w:t>
+            </w:r>
+          </w:p>
+        </w:tc>
+        <w:tc>
+          <w:tcPr>
+            <w:tcW w:w="0" w:type="auto"/>
+          </w:tcPr>
+          <w:p>
+            <w:pPr>
+              <w:jc w:val="center"/>
+              <w:rPr>
+                <w:sz w:val="20"/>
+                <w:szCs w:val="20"/>
+              </w:rPr>
+            </w:pPr>
+          </w:p>
+        </w:tc>
+        <w:tc>
+          <w:tcPr>
+            <w:tcW w:w="0" w:type="auto"/>
+          </w:tcPr>
+          <w:p>
+            <w:pPr>
+              <w:jc w:val="center"/>
+              <w:rPr>
+                <w:sz w:val="20"/>
+                <w:szCs w:val="20"/>
+              </w:rPr>
+            </w:pPr>
+            <w:r>
+              <w:rPr>
+                <w:sz w:val="20"/>
+                <w:szCs w:val="20"/>
+              </w:rPr>
+              <w:t>1.9889</w:t>
+            </w:r>
+          </w:p>
+        </w:tc>
+        <w:tc>
+          <w:tcPr>
+            <w:tcW w:w="0" w:type="auto"/>
+          </w:tcPr>
+          <w:p>
+            <w:pPr>
+              <w:jc w:val="center"/>
+              <w:rPr>
+                <w:sz w:val="20"/>
+                <w:szCs w:val="20"/>
+              </w:rPr>
+            </w:pPr>
+            <w:r>
+              <w:rPr>
+                <w:sz w:val="20"/>
+                <w:szCs w:val="20"/>
+              </w:rPr>
+              <w:t>2.9082</w:t>
+            </w:r>
+          </w:p>
+        </w:tc>
+        <w:tc>
+          <w:tcPr>
+            <w:tcW w:w="0" w:type="auto"/>
+          </w:tcPr>
+          <w:p>
+            <w:pPr>
+              <w:jc w:val="center"/>
+              <w:rPr>
+                <w:sz w:val="20"/>
+                <w:szCs w:val="20"/>
+              </w:rPr>
+            </w:pPr>
+            <w:r>
+              <w:rPr>
+                <w:sz w:val="20"/>
+                <w:szCs w:val="20"/>
+              </w:rPr>
+              <w:t>3.7997</w:t>
+            </w:r>
+          </w:p>
+        </w:tc>
+        <w:tc>
+          <w:tcPr>
+            <w:tcW w:w="0" w:type="auto"/>
+          </w:tcPr>
+          <w:p>
+            <w:pPr>
+              <w:jc w:val="center"/>
+              <w:rPr>
+                <w:sz w:val="20"/>
+                <w:szCs w:val="20"/>
+              </w:rPr>
+            </w:pPr>
+            <w:r>
+              <w:rPr>
+                <w:sz w:val="20"/>
+                <w:szCs w:val="20"/>
+              </w:rPr>
+              <w:t>4.5874</w:t>
+            </w:r>
+          </w:p>
+        </w:tc>
+        <w:tc>
+          <w:tcPr>
+            <w:tcW w:w="0" w:type="auto"/>
+          </w:tcPr>
+          <w:p>
+            <w:pPr>
+              <w:jc w:val="center"/>
+              <w:rPr>
+                <w:sz w:val="20"/>
+                <w:szCs w:val="20"/>
+              </w:rPr>
+            </w:pPr>
+            <w:r>
+              <w:rPr>
+                <w:sz w:val="20"/>
+                <w:szCs w:val="20"/>
+              </w:rPr>
+              <w:t>5.5042</w:t>
+            </w:r>
+          </w:p>
+        </w:tc>
+        <w:tc>
+          <w:tcPr>
+            <w:tcW w:w="0" w:type="auto"/>
+          </w:tcPr>
+          <w:p>
+            <w:pPr>
+              <w:jc w:val="center"/>
+              <w:rPr>
+                <w:sz w:val="20"/>
+                <w:szCs w:val="20"/>
+              </w:rPr>
+            </w:pPr>
+            <w:r>
+              <w:rPr>
+                <w:sz w:val="20"/>
+                <w:szCs w:val="20"/>
+              </w:rPr>
+              <w:t>6.4227</w:t>
+            </w:r>
+          </w:p>
+        </w:tc>
+        <w:tc>
+          <w:tcPr>
+            <w:tcW w:w="0" w:type="auto"/>
+          </w:tcPr>
+          <w:p>
+            <w:pPr>
+              <w:keepNext/>
+              <w:jc w:val="center"/>
+              <w:rPr>
+                <w:sz w:val="20"/>
+                <w:szCs w:val="20"/>
+              </w:rPr>
+            </w:pPr>
+            <w:r>
+              <w:rPr>
+                <w:sz w:val="20"/>
+                <w:szCs w:val="20"/>
+              </w:rPr>
+              <w:t>7.3412</w:t>
+            </w:r>
+          </w:p>
+        </w:tc>
+      </w:tr>
+    </w:tbl>
+    <w:p>
+      <w:pPr>
+        <w:pStyle w:val="Legenda"/>
+        <w:rPr>
+          <w:i/>
+          <w:color w:val="auto"/>
+          <w:sz w:val="24"/>
+          <w:szCs w:val="24"/>
+        </w:rPr>
+      </w:pPr>
+      <w:r>
+        <w:rPr>
+          <w:i/>
+          <w:color w:val="auto"/>
+        </w:rPr>
+        <w:t xml:space="preserve">Tabela </w:t>
+      </w:r>
+      <w:r>
+        <w:rPr>
+          <w:i/>
+          <w:color w:val="auto"/>
+        </w:rPr>
+        <w:fldChar w:fldCharType="begin"/>
+      </w:r>
+      <w:r>
+        <w:rPr>
+          <w:i/>
+          <w:color w:val="auto"/>
+        </w:rPr>
+        <w:instrText xml:space="preserve"> SEQ Tabela \* ARABIC </w:instrText>
+      </w:r>
+      <w:r>
+        <w:rPr>
+          <w:i/>
+          <w:color w:val="auto"/>
+        </w:rPr>
+        <w:fldChar w:fldCharType="separate"/>
+      </w:r>
+      <w:r>
+        <w:rPr>
+          <w:i/>
+          <w:noProof/>
+          <w:color w:val="auto"/>
+        </w:rPr>
+        <w:t>1</w:t>
+      </w:r>
+      <w:r>
+        <w:rPr>
+          <w:i/>
+          <w:color w:val="auto"/>
+        </w:rPr>
+        <w:fldChar w:fldCharType="end"/>
+      </w:r>
+      <w:r>
+        <w:rPr>
+          <w:i/>
+          <w:color w:val="auto"/>
+        </w:rPr>
+        <w:t>. Tabela prezentująca czasy obliczeń (w sekundach) i przyspieszenie</w:t>
+      </w:r>
+      <w:r>
+        <w:rPr>
+          <w:i/>
+          <w:color w:val="auto"/>
+        </w:rPr>
+        <w:t xml:space="preserve"> dla</w:t>
+      </w:r>
+      <w:r>
+        <w:rPr>
+          <w:i/>
+          <w:color w:val="auto"/>
+        </w:rPr>
+        <w:t xml:space="preserve"> poszczególnych wersji programu liczącego liczbę pi</w:t>
+      </w:r>
+      <w:r>
+        <w:rPr>
+          <w:i/>
+          <w:color w:val="auto"/>
+        </w:rPr>
+        <w:t>, uruchamianych na jednym komputerze</w:t>
+      </w:r>
+      <w:r>
+        <w:rPr>
+          <w:i/>
+          <w:color w:val="auto"/>
+        </w:rPr>
+        <w:t>. LP - liczba procesów (LP3 - program został uruchomiony za pomocą 3 procesów)</w:t>
       </w:r>
     </w:p>
     <w:p>
@@ -95,618 +983,30 @@
       </w:pPr>
       <w:r>
         <w:rPr>
-          <w:b/>
           <w:sz w:val="24"/>
           <w:szCs w:val="24"/>
         </w:rPr>
         <w:tab/>
       </w:r>
     </w:p>
-    <w:tbl>
-      <w:tblPr>
-        <w:tblStyle w:val="Tabela-Siatka"/>
-        <w:tblW w:w="0" w:type="auto"/>
-        <w:tblLook w:val="04A0"/>
-      </w:tblPr>
-      <w:tblGrid>
-        <w:gridCol w:w="1520"/>
-        <w:gridCol w:w="875"/>
-        <w:gridCol w:w="774"/>
-        <w:gridCol w:w="774"/>
-        <w:gridCol w:w="774"/>
-        <w:gridCol w:w="774"/>
-        <w:gridCol w:w="774"/>
-        <w:gridCol w:w="774"/>
-        <w:gridCol w:w="774"/>
-      </w:tblGrid>
-      <w:tr>
-        <w:tc>
-          <w:tcPr>
-            <w:tcW w:w="0" w:type="auto"/>
-          </w:tcPr>
-          <w:p>
-            <w:pPr>
-              <w:jc w:val="both"/>
-              <w:rPr>
-                <w:sz w:val="20"/>
-                <w:szCs w:val="20"/>
-              </w:rPr>
-            </w:pPr>
-          </w:p>
-        </w:tc>
-        <w:tc>
-          <w:tcPr>
-            <w:tcW w:w="0" w:type="auto"/>
-          </w:tcPr>
-          <w:p>
-            <w:pPr>
-              <w:jc w:val="center"/>
-              <w:rPr>
-                <w:b/>
-                <w:sz w:val="20"/>
-                <w:szCs w:val="20"/>
-              </w:rPr>
-            </w:pPr>
-            <w:r>
-              <w:rPr>
-                <w:b/>
-                <w:sz w:val="20"/>
-                <w:szCs w:val="20"/>
-              </w:rPr>
-              <w:t>LP1</w:t>
-            </w:r>
-          </w:p>
-        </w:tc>
-        <w:tc>
-          <w:tcPr>
-            <w:tcW w:w="0" w:type="auto"/>
-          </w:tcPr>
-          <w:p>
-            <w:pPr>
-              <w:jc w:val="center"/>
-              <w:rPr>
-                <w:b/>
-                <w:sz w:val="20"/>
-                <w:szCs w:val="20"/>
-              </w:rPr>
-            </w:pPr>
-            <w:r>
-              <w:rPr>
-                <w:b/>
-                <w:sz w:val="20"/>
-                <w:szCs w:val="20"/>
-              </w:rPr>
-              <w:t>LP2</w:t>
-            </w:r>
-          </w:p>
-        </w:tc>
-        <w:tc>
-          <w:tcPr>
-            <w:tcW w:w="0" w:type="auto"/>
-          </w:tcPr>
-          <w:p>
-            <w:pPr>
-              <w:jc w:val="center"/>
-              <w:rPr>
-                <w:b/>
-                <w:sz w:val="20"/>
-                <w:szCs w:val="20"/>
-              </w:rPr>
-            </w:pPr>
-            <w:r>
-              <w:rPr>
-                <w:b/>
-                <w:sz w:val="20"/>
-                <w:szCs w:val="20"/>
-              </w:rPr>
-              <w:t>LP3</w:t>
-            </w:r>
-          </w:p>
-        </w:tc>
-        <w:tc>
-          <w:tcPr>
-            <w:tcW w:w="0" w:type="auto"/>
-          </w:tcPr>
-          <w:p>
-            <w:pPr>
-              <w:jc w:val="center"/>
-              <w:rPr>
-                <w:b/>
-                <w:sz w:val="20"/>
-                <w:szCs w:val="20"/>
-              </w:rPr>
-            </w:pPr>
-            <w:r>
-              <w:rPr>
-                <w:b/>
-                <w:sz w:val="20"/>
-                <w:szCs w:val="20"/>
-              </w:rPr>
-              <w:t>LP4</w:t>
-            </w:r>
-          </w:p>
-        </w:tc>
-        <w:tc>
-          <w:tcPr>
-            <w:tcW w:w="0" w:type="auto"/>
-          </w:tcPr>
-          <w:p>
-            <w:pPr>
-              <w:jc w:val="center"/>
-              <w:rPr>
-                <w:b/>
-                <w:sz w:val="20"/>
-                <w:szCs w:val="20"/>
-              </w:rPr>
-            </w:pPr>
-            <w:r>
-              <w:rPr>
-                <w:b/>
-                <w:sz w:val="20"/>
-                <w:szCs w:val="20"/>
-              </w:rPr>
-              <w:t>LP5</w:t>
-            </w:r>
-          </w:p>
-        </w:tc>
-        <w:tc>
-          <w:tcPr>
-            <w:tcW w:w="0" w:type="auto"/>
-          </w:tcPr>
-          <w:p>
-            <w:pPr>
-              <w:jc w:val="center"/>
-              <w:rPr>
-                <w:b/>
-                <w:sz w:val="20"/>
-                <w:szCs w:val="20"/>
-              </w:rPr>
-            </w:pPr>
-            <w:r>
-              <w:rPr>
-                <w:b/>
-                <w:sz w:val="20"/>
-                <w:szCs w:val="20"/>
-              </w:rPr>
-              <w:t>LP6</w:t>
-            </w:r>
-          </w:p>
-        </w:tc>
-        <w:tc>
-          <w:tcPr>
-            <w:tcW w:w="0" w:type="auto"/>
-          </w:tcPr>
-          <w:p>
-            <w:pPr>
-              <w:jc w:val="center"/>
-              <w:rPr>
-                <w:b/>
-                <w:sz w:val="20"/>
-                <w:szCs w:val="20"/>
-              </w:rPr>
-            </w:pPr>
-            <w:r>
-              <w:rPr>
-                <w:b/>
-                <w:sz w:val="20"/>
-                <w:szCs w:val="20"/>
-              </w:rPr>
-              <w:t>LP7</w:t>
-            </w:r>
-          </w:p>
-        </w:tc>
-        <w:tc>
-          <w:tcPr>
-            <w:tcW w:w="0" w:type="auto"/>
-          </w:tcPr>
-          <w:p>
-            <w:pPr>
-              <w:jc w:val="center"/>
-              <w:rPr>
-                <w:b/>
-                <w:sz w:val="20"/>
-                <w:szCs w:val="20"/>
-              </w:rPr>
-            </w:pPr>
-            <w:r>
-              <w:rPr>
-                <w:b/>
-                <w:sz w:val="20"/>
-                <w:szCs w:val="20"/>
-              </w:rPr>
-              <w:t>LP8</w:t>
-            </w:r>
-          </w:p>
-        </w:tc>
-      </w:tr>
-      <w:tr>
-        <w:tc>
-          <w:tcPr>
-            <w:tcW w:w="0" w:type="auto"/>
-          </w:tcPr>
-          <w:p>
-            <w:pPr>
-              <w:jc w:val="both"/>
-              <w:rPr>
-                <w:b/>
-                <w:sz w:val="20"/>
-                <w:szCs w:val="20"/>
-              </w:rPr>
-            </w:pPr>
-            <w:r>
-              <w:rPr>
-                <w:b/>
-                <w:sz w:val="20"/>
-                <w:szCs w:val="20"/>
-              </w:rPr>
-              <w:t>Czas obliczeń</w:t>
-            </w:r>
-            <w:r>
-              <w:rPr>
-                <w:b/>
-                <w:sz w:val="20"/>
-                <w:szCs w:val="20"/>
-              </w:rPr>
-              <w:t>[s]</w:t>
-            </w:r>
-          </w:p>
-        </w:tc>
-        <w:tc>
-          <w:tcPr>
-            <w:tcW w:w="0" w:type="auto"/>
-          </w:tcPr>
-          <w:p>
-            <w:pPr>
-              <w:jc w:val="center"/>
-              <w:rPr>
-                <w:sz w:val="20"/>
-                <w:szCs w:val="20"/>
-              </w:rPr>
-            </w:pPr>
-            <w:r>
-              <w:rPr>
-                <w:sz w:val="20"/>
-                <w:szCs w:val="20"/>
-              </w:rPr>
-              <w:t>12.0343</w:t>
-            </w:r>
-          </w:p>
-        </w:tc>
-        <w:tc>
-          <w:tcPr>
-            <w:tcW w:w="0" w:type="auto"/>
-          </w:tcPr>
-          <w:p>
-            <w:pPr>
-              <w:jc w:val="center"/>
-              <w:rPr>
-                <w:sz w:val="20"/>
-                <w:szCs w:val="20"/>
-              </w:rPr>
-            </w:pPr>
-            <w:r>
-              <w:rPr>
-                <w:sz w:val="20"/>
-                <w:szCs w:val="20"/>
-              </w:rPr>
-              <w:t>6.0507</w:t>
-            </w:r>
-          </w:p>
-        </w:tc>
-        <w:tc>
-          <w:tcPr>
-            <w:tcW w:w="0" w:type="auto"/>
-          </w:tcPr>
-          <w:p>
-            <w:pPr>
-              <w:jc w:val="center"/>
-              <w:rPr>
-                <w:sz w:val="20"/>
-                <w:szCs w:val="20"/>
-              </w:rPr>
-            </w:pPr>
-            <w:r>
-              <w:rPr>
-                <w:sz w:val="20"/>
-                <w:szCs w:val="20"/>
-              </w:rPr>
-              <w:t>4.1380</w:t>
-            </w:r>
-          </w:p>
-        </w:tc>
-        <w:tc>
-          <w:tcPr>
-            <w:tcW w:w="0" w:type="auto"/>
-          </w:tcPr>
-          <w:p>
-            <w:pPr>
-              <w:jc w:val="center"/>
-              <w:rPr>
-                <w:sz w:val="20"/>
-                <w:szCs w:val="20"/>
-              </w:rPr>
-            </w:pPr>
-            <w:r>
-              <w:rPr>
-                <w:sz w:val="20"/>
-                <w:szCs w:val="20"/>
-              </w:rPr>
-              <w:t>3.1672</w:t>
-            </w:r>
-          </w:p>
-        </w:tc>
-        <w:tc>
-          <w:tcPr>
-            <w:tcW w:w="0" w:type="auto"/>
-          </w:tcPr>
-          <w:p>
-            <w:pPr>
-              <w:jc w:val="center"/>
-              <w:rPr>
-                <w:sz w:val="20"/>
-                <w:szCs w:val="20"/>
-              </w:rPr>
-            </w:pPr>
-            <w:r>
-              <w:rPr>
-                <w:sz w:val="20"/>
-                <w:szCs w:val="20"/>
-              </w:rPr>
-              <w:t>2.6233</w:t>
-            </w:r>
-          </w:p>
-        </w:tc>
-        <w:tc>
-          <w:tcPr>
-            <w:tcW w:w="0" w:type="auto"/>
-          </w:tcPr>
-          <w:p>
-            <w:pPr>
-              <w:jc w:val="center"/>
-              <w:rPr>
-                <w:sz w:val="20"/>
-                <w:szCs w:val="20"/>
-              </w:rPr>
-            </w:pPr>
-            <w:r>
-              <w:rPr>
-                <w:sz w:val="20"/>
-                <w:szCs w:val="20"/>
-              </w:rPr>
-              <w:t>2.1864</w:t>
-            </w:r>
-          </w:p>
-        </w:tc>
-        <w:tc>
-          <w:tcPr>
-            <w:tcW w:w="0" w:type="auto"/>
-          </w:tcPr>
-          <w:p>
-            <w:pPr>
-              <w:jc w:val="center"/>
-              <w:rPr>
-                <w:sz w:val="20"/>
-                <w:szCs w:val="20"/>
-              </w:rPr>
-            </w:pPr>
-            <w:r>
-              <w:rPr>
-                <w:sz w:val="20"/>
-                <w:szCs w:val="20"/>
-              </w:rPr>
-              <w:t>1.8737</w:t>
-            </w:r>
-          </w:p>
-        </w:tc>
-        <w:tc>
-          <w:tcPr>
-            <w:tcW w:w="0" w:type="auto"/>
-          </w:tcPr>
-          <w:p>
-            <w:pPr>
-              <w:jc w:val="center"/>
-              <w:rPr>
-                <w:sz w:val="20"/>
-                <w:szCs w:val="20"/>
-              </w:rPr>
-            </w:pPr>
-            <w:r>
-              <w:rPr>
-                <w:sz w:val="20"/>
-                <w:szCs w:val="20"/>
-              </w:rPr>
-              <w:t>1.6393</w:t>
-            </w:r>
-          </w:p>
-        </w:tc>
-      </w:tr>
-      <w:tr>
-        <w:tc>
-          <w:tcPr>
-            <w:tcW w:w="0" w:type="auto"/>
-          </w:tcPr>
-          <w:p>
-            <w:pPr>
-              <w:jc w:val="both"/>
-              <w:rPr>
-                <w:b/>
-                <w:sz w:val="20"/>
-                <w:szCs w:val="20"/>
-              </w:rPr>
-            </w:pPr>
-            <w:r>
-              <w:rPr>
-                <w:b/>
-                <w:sz w:val="20"/>
-                <w:szCs w:val="20"/>
-              </w:rPr>
-              <w:t>Przyspieszenie</w:t>
-            </w:r>
-          </w:p>
-        </w:tc>
-        <w:tc>
-          <w:tcPr>
-            <w:tcW w:w="0" w:type="auto"/>
-          </w:tcPr>
-          <w:p>
-            <w:pPr>
-              <w:jc w:val="center"/>
-              <w:rPr>
-                <w:sz w:val="20"/>
-                <w:szCs w:val="20"/>
-              </w:rPr>
-            </w:pPr>
-          </w:p>
-        </w:tc>
-        <w:tc>
-          <w:tcPr>
-            <w:tcW w:w="0" w:type="auto"/>
-          </w:tcPr>
-          <w:p>
-            <w:pPr>
-              <w:jc w:val="center"/>
-              <w:rPr>
-                <w:sz w:val="20"/>
-                <w:szCs w:val="20"/>
-              </w:rPr>
-            </w:pPr>
-            <w:r>
-              <w:rPr>
-                <w:sz w:val="20"/>
-                <w:szCs w:val="20"/>
-              </w:rPr>
-              <w:t>1.9889</w:t>
-            </w:r>
-          </w:p>
-        </w:tc>
-        <w:tc>
-          <w:tcPr>
-            <w:tcW w:w="0" w:type="auto"/>
-          </w:tcPr>
-          <w:p>
-            <w:pPr>
-              <w:jc w:val="center"/>
-              <w:rPr>
-                <w:sz w:val="20"/>
-                <w:szCs w:val="20"/>
-              </w:rPr>
-            </w:pPr>
-            <w:r>
-              <w:rPr>
-                <w:sz w:val="20"/>
-                <w:szCs w:val="20"/>
-              </w:rPr>
-              <w:t>2.9082</w:t>
-            </w:r>
-          </w:p>
-        </w:tc>
-        <w:tc>
-          <w:tcPr>
-            <w:tcW w:w="0" w:type="auto"/>
-          </w:tcPr>
-          <w:p>
-            <w:pPr>
-              <w:jc w:val="center"/>
-              <w:rPr>
-                <w:sz w:val="20"/>
-                <w:szCs w:val="20"/>
-              </w:rPr>
-            </w:pPr>
-            <w:r>
-              <w:rPr>
-                <w:sz w:val="20"/>
-                <w:szCs w:val="20"/>
-              </w:rPr>
-              <w:t>3.7997</w:t>
-            </w:r>
-          </w:p>
-        </w:tc>
-        <w:tc>
-          <w:tcPr>
-            <w:tcW w:w="0" w:type="auto"/>
-          </w:tcPr>
-          <w:p>
-            <w:pPr>
-              <w:jc w:val="center"/>
-              <w:rPr>
-                <w:sz w:val="20"/>
-                <w:szCs w:val="20"/>
-              </w:rPr>
-            </w:pPr>
-            <w:r>
-              <w:rPr>
-                <w:sz w:val="20"/>
-                <w:szCs w:val="20"/>
-              </w:rPr>
-              <w:t>4.5874</w:t>
-            </w:r>
-          </w:p>
-        </w:tc>
-        <w:tc>
-          <w:tcPr>
-            <w:tcW w:w="0" w:type="auto"/>
-          </w:tcPr>
-          <w:p>
-            <w:pPr>
-              <w:jc w:val="center"/>
-              <w:rPr>
-                <w:sz w:val="20"/>
-                <w:szCs w:val="20"/>
-              </w:rPr>
-            </w:pPr>
-            <w:r>
-              <w:rPr>
-                <w:sz w:val="20"/>
-                <w:szCs w:val="20"/>
-              </w:rPr>
-              <w:t>5.5042</w:t>
-            </w:r>
-          </w:p>
-        </w:tc>
-        <w:tc>
-          <w:tcPr>
-            <w:tcW w:w="0" w:type="auto"/>
-          </w:tcPr>
-          <w:p>
-            <w:pPr>
-              <w:jc w:val="center"/>
-              <w:rPr>
-                <w:sz w:val="20"/>
-                <w:szCs w:val="20"/>
-              </w:rPr>
-            </w:pPr>
-            <w:r>
-              <w:rPr>
-                <w:sz w:val="20"/>
-                <w:szCs w:val="20"/>
-              </w:rPr>
-              <w:t>6.4227</w:t>
-            </w:r>
-          </w:p>
-        </w:tc>
-        <w:tc>
-          <w:tcPr>
-            <w:tcW w:w="0" w:type="auto"/>
-          </w:tcPr>
-          <w:p>
-            <w:pPr>
-              <w:jc w:val="center"/>
-              <w:rPr>
-                <w:sz w:val="20"/>
-                <w:szCs w:val="20"/>
-              </w:rPr>
-            </w:pPr>
-            <w:r>
-              <w:rPr>
-                <w:sz w:val="20"/>
-                <w:szCs w:val="20"/>
-              </w:rPr>
-              <w:t>7.3412</w:t>
-            </w:r>
-          </w:p>
-        </w:tc>
-      </w:tr>
-    </w:tbl>
+    <w:p>
+      <w:pPr>
+        <w:jc w:val="both"/>
+        <w:rPr>
+          <w:sz w:val="24"/>
+          <w:szCs w:val="24"/>
+        </w:rPr>
+      </w:pPr>
+    </w:p>
+    <w:p>
+      <w:pPr>
+        <w:jc w:val="both"/>
+        <w:rPr>
+          <w:sz w:val="24"/>
+          <w:szCs w:val="24"/>
+        </w:rPr>
+      </w:pPr>
+    </w:p>
     <w:p>
       <w:pPr>
         <w:jc w:val="both"/>
@@ -727,6 +1027,35 @@
       </w:pPr>
       <w:r>
         <w:rPr>
+          <w:b/>
+          <w:sz w:val="24"/>
+          <w:szCs w:val="24"/>
+        </w:rPr>
+        <w:lastRenderedPageBreak/>
+        <w:tab/>
+      </w:r>
+      <w:r>
+        <w:rPr>
+          <w:b/>
+          <w:sz w:val="24"/>
+          <w:szCs w:val="24"/>
+        </w:rPr>
+        <w:t>Część 2 - wersja wielokomputerowa</w:t>
+      </w:r>
+    </w:p>
+    <w:p>
+      <w:pPr>
+        <w:jc w:val="both"/>
+        <w:rPr>
+          <w:b/>
+          <w:color w:val="FF0000"/>
+          <w:sz w:val="24"/>
+          <w:szCs w:val="24"/>
+        </w:rPr>
+      </w:pPr>
+      <w:r>
+        <w:rPr>
+          <w:b/>
           <w:sz w:val="24"/>
           <w:szCs w:val="24"/>
         </w:rPr>
@@ -738,7 +1067,34 @@
           <w:sz w:val="24"/>
           <w:szCs w:val="24"/>
         </w:rPr>
-        <w:t>Część 2 - wersja wielokomputerowa</w:t>
+        <w:tab/>
+      </w:r>
+      <w:r>
+        <w:rPr>
+          <w:b/>
+          <w:color w:val="FF0000"/>
+          <w:sz w:val="24"/>
+          <w:szCs w:val="24"/>
+        </w:rPr>
+        <w:t>Na przykład: LP2/LP1 - program został uruchomiony</w:t>
+      </w:r>
+      <w:r>
+        <w:rPr>
+          <w:b/>
+          <w:color w:val="FF0000"/>
+          <w:sz w:val="24"/>
+          <w:szCs w:val="24"/>
+        </w:rPr>
+        <w:t xml:space="preserve"> w systemie wielokomputerowym</w:t>
+      </w:r>
+      <w:r>
+        <w:rPr>
+          <w:b/>
+          <w:color w:val="FF0000"/>
+          <w:sz w:val="24"/>
+          <w:szCs w:val="24"/>
+        </w:rPr>
+        <w:t xml:space="preserve"> na dwóch komputerach (2 procesy na pierwszym i 1 na drugim; łącznie 3 procesy)</w:t>
       </w:r>
     </w:p>
     <w:tbl>
@@ -751,7 +1107,7 @@
         <w:tblLook w:val="04A0"/>
       </w:tblPr>
       <w:tblGrid>
-        <w:gridCol w:w="1444"/>
+        <w:gridCol w:w="1489"/>
         <w:gridCol w:w="811"/>
         <w:gridCol w:w="811"/>
         <w:gridCol w:w="811"/>
@@ -1347,7 +1703,29 @@
                 <w:szCs w:val="20"/>
                 <w:lang w:eastAsia="pl-PL"/>
               </w:rPr>
-              <w:t>Czas obliczeń[s]</w:t>
+              <w:t>Czas obliczeń</w:t>
+            </w:r>
+            <w:r>
+              <w:rPr>
+                <w:rFonts w:eastAsia="Times New Roman" w:cstheme="minorHAnsi"/>
+                <w:b/>
+                <w:color w:val="000000"/>
+                <w:sz w:val="20"/>
+                <w:szCs w:val="20"/>
+                <w:lang w:eastAsia="pl-PL"/>
+              </w:rPr>
+              <w:t xml:space="preserve"> </w:t>
+            </w:r>
+            <w:r>
+              <w:rPr>
+                <w:rFonts w:eastAsia="Times New Roman" w:cstheme="minorHAnsi"/>
+                <w:b/>
+                <w:color w:val="000000"/>
+                <w:sz w:val="20"/>
+                <w:szCs w:val="20"/>
+                <w:lang w:eastAsia="pl-PL"/>
+              </w:rPr>
+              <w:t>[s]</w:t>
             </w:r>
           </w:p>
         </w:tc>
@@ -2577,6 +2955,7 @@
           </w:tcPr>
           <w:p>
             <w:pPr>
+              <w:keepNext/>
               <w:spacing w:after="0" w:line="240" w:lineRule="auto"/>
               <w:jc w:val="center"/>
               <w:rPr>
@@ -2603,12 +2982,86 @@
     </w:tbl>
     <w:p>
       <w:pPr>
-        <w:jc w:val="both"/>
+        <w:pStyle w:val="Legenda"/>
         <w:rPr>
+          <w:i/>
+          <w:color w:val="auto"/>
           <w:sz w:val="24"/>
           <w:szCs w:val="24"/>
         </w:rPr>
       </w:pPr>
+      <w:r>
+        <w:rPr>
+          <w:i/>
+          <w:color w:val="auto"/>
+        </w:rPr>
+        <w:t xml:space="preserve">Tabela </w:t>
+      </w:r>
+      <w:r>
+        <w:rPr>
+          <w:i/>
+          <w:color w:val="auto"/>
+        </w:rPr>
+        <w:fldChar w:fldCharType="begin"/>
+      </w:r>
+      <w:r>
+        <w:rPr>
+          <w:i/>
+          <w:color w:val="auto"/>
+        </w:rPr>
+        <w:instrText xml:space="preserve"> SEQ Tabela \* ARABIC </w:instrText>
+      </w:r>
+      <w:r>
+        <w:rPr>
+          <w:i/>
+          <w:color w:val="auto"/>
+        </w:rPr>
+        <w:fldChar w:fldCharType="separate"/>
+      </w:r>
+      <w:r>
+        <w:rPr>
+          <w:i/>
+          <w:noProof/>
+          <w:color w:val="auto"/>
+        </w:rPr>
+        <w:t>2</w:t>
+      </w:r>
+      <w:r>
+        <w:rPr>
+          <w:i/>
+          <w:color w:val="auto"/>
+        </w:rPr>
+        <w:fldChar w:fldCharType="end"/>
+      </w:r>
+      <w:r>
+        <w:rPr>
+          <w:i/>
+          <w:color w:val="auto"/>
+        </w:rPr>
+        <w:t>. Tabela prezentująca czasy obliczeń (w sekundach) i przyspieszenie dla poszczególnych wersji programu liczącego liczbę pi, uruchamianych w systemie wielokomputerowym</w:t>
+      </w:r>
+      <w:r>
+        <w:rPr>
+          <w:i/>
+          <w:color w:val="auto"/>
+        </w:rPr>
+        <w:t xml:space="preserve"> </w:t>
+      </w:r>
+      <w:r>
+        <w:rPr>
+          <w:i/>
+          <w:color w:val="auto"/>
+        </w:rPr>
+        <w:br/>
+        <w:t>(2 komputery)</w:t>
+      </w:r>
+      <w:r>
+        <w:rPr>
+          <w:i/>
+          <w:color w:val="auto"/>
+        </w:rPr>
+        <w:t>.</w:t>
+      </w:r>
     </w:p>
     <w:tbl>
       <w:tblPr>
@@ -2620,7 +3073,7 @@
         <w:tblLook w:val="04A0"/>
       </w:tblPr>
       <w:tblGrid>
-        <w:gridCol w:w="1444"/>
+        <w:gridCol w:w="1489"/>
         <w:gridCol w:w="698"/>
         <w:gridCol w:w="698"/>
         <w:gridCol w:w="698"/>
@@ -3217,7 +3670,29 @@
                 <w:szCs w:val="20"/>
                 <w:lang w:eastAsia="pl-PL"/>
               </w:rPr>
-              <w:t>Czas obliczeń[s]</w:t>
+              <w:t>Czas obliczeń</w:t>
+            </w:r>
+            <w:r>
+              <w:rPr>
+                <w:rFonts w:eastAsia="Times New Roman" w:cstheme="minorHAnsi"/>
+                <w:b/>
+                <w:color w:val="000000"/>
+                <w:sz w:val="20"/>
+                <w:szCs w:val="20"/>
+                <w:lang w:eastAsia="pl-PL"/>
+              </w:rPr>
+              <w:t xml:space="preserve"> </w:t>
+            </w:r>
+            <w:r>
+              <w:rPr>
+                <w:rFonts w:eastAsia="Times New Roman" w:cstheme="minorHAnsi"/>
+                <w:b/>
+                <w:color w:val="000000"/>
+                <w:sz w:val="20"/>
+                <w:szCs w:val="20"/>
+                <w:lang w:eastAsia="pl-PL"/>
+              </w:rPr>
+              <w:t>[s]</w:t>
             </w:r>
           </w:p>
         </w:tc>
@@ -4726,6 +5201,7 @@
           </w:tcPr>
           <w:p>
             <w:pPr>
+              <w:keepNext/>
               <w:spacing w:after="0" w:line="240" w:lineRule="auto"/>
               <w:jc w:val="center"/>
               <w:rPr>
@@ -4772,12 +5248,78 @@
     </w:tbl>
     <w:p>
       <w:pPr>
-        <w:jc w:val="both"/>
+        <w:pStyle w:val="Legenda"/>
         <w:rPr>
+          <w:i/>
+          <w:color w:val="auto"/>
           <w:sz w:val="24"/>
           <w:szCs w:val="24"/>
         </w:rPr>
       </w:pPr>
+      <w:r>
+        <w:rPr>
+          <w:i/>
+          <w:color w:val="auto"/>
+        </w:rPr>
+        <w:t xml:space="preserve">Tabela </w:t>
+      </w:r>
+      <w:r>
+        <w:rPr>
+          <w:i/>
+          <w:color w:val="auto"/>
+        </w:rPr>
+        <w:fldChar w:fldCharType="begin"/>
+      </w:r>
+      <w:r>
+        <w:rPr>
+          <w:i/>
+          <w:color w:val="auto"/>
+        </w:rPr>
+        <w:instrText xml:space="preserve"> SEQ Tabela \* ARABIC </w:instrText>
+      </w:r>
+      <w:r>
+        <w:rPr>
+          <w:i/>
+          <w:color w:val="auto"/>
+        </w:rPr>
+        <w:fldChar w:fldCharType="separate"/>
+      </w:r>
+      <w:r>
+        <w:rPr>
+          <w:i/>
+          <w:noProof/>
+          <w:color w:val="auto"/>
+        </w:rPr>
+        <w:t>3</w:t>
+      </w:r>
+      <w:r>
+        <w:rPr>
+          <w:i/>
+          <w:color w:val="auto"/>
+        </w:rPr>
+        <w:fldChar w:fldCharType="end"/>
+      </w:r>
+      <w:r>
+        <w:rPr>
+          <w:i/>
+          <w:color w:val="auto"/>
+        </w:rPr>
+        <w:t>. Tabela prezentująca czasy obliczeń (w sekundach) i przyspieszenie dla poszczególnych wersji programu liczącego liczbę pi, uruchamianych w systemie wielokomputerowym</w:t>
+      </w:r>
+      <w:r>
+        <w:rPr>
+          <w:i/>
+          <w:color w:val="auto"/>
+        </w:rPr>
+        <w:br/>
+      </w:r>
+      <w:r>
+        <w:rPr>
+          <w:i/>
+          <w:color w:val="auto"/>
+        </w:rPr>
+        <w:t xml:space="preserve"> (3 komputery).</w:t>
+      </w:r>
     </w:p>
     <w:tbl>
       <w:tblPr>
@@ -4790,7 +5332,7 @@
         <w:tblLook w:val="04A0"/>
       </w:tblPr>
       <w:tblGrid>
-        <w:gridCol w:w="1444"/>
+        <w:gridCol w:w="1489"/>
         <w:gridCol w:w="804"/>
         <w:gridCol w:w="804"/>
         <w:gridCol w:w="804"/>
@@ -5388,7 +5930,29 @@
                 <w:szCs w:val="20"/>
                 <w:lang w:eastAsia="pl-PL"/>
               </w:rPr>
-              <w:t>Czas obliczeń[s]</w:t>
+              <w:t>Czas obliczeń</w:t>
+            </w:r>
+            <w:r>
+              <w:rPr>
+                <w:rFonts w:eastAsia="Times New Roman" w:cstheme="minorHAnsi"/>
+                <w:b/>
+                <w:color w:val="000000"/>
+                <w:sz w:val="20"/>
+                <w:szCs w:val="20"/>
+                <w:lang w:eastAsia="pl-PL"/>
+              </w:rPr>
+              <w:t xml:space="preserve"> </w:t>
+            </w:r>
+            <w:r>
+              <w:rPr>
+                <w:rFonts w:eastAsia="Times New Roman" w:cstheme="minorHAnsi"/>
+                <w:b/>
+                <w:color w:val="000000"/>
+                <w:sz w:val="20"/>
+                <w:szCs w:val="20"/>
+                <w:lang w:eastAsia="pl-PL"/>
+              </w:rPr>
+              <w:t>[s]</w:t>
             </w:r>
           </w:p>
         </w:tc>
@@ -6898,6 +7462,7 @@
           </w:tcPr>
           <w:p>
             <w:pPr>
+              <w:keepNext/>
               <w:spacing w:after="0" w:line="240" w:lineRule="auto"/>
               <w:jc w:val="center"/>
               <w:rPr>
@@ -6944,12 +7509,78 @@
     </w:tbl>
     <w:p>
       <w:pPr>
-        <w:jc w:val="both"/>
+        <w:pStyle w:val="Legenda"/>
         <w:rPr>
+          <w:i/>
+          <w:color w:val="auto"/>
           <w:sz w:val="24"/>
           <w:szCs w:val="24"/>
         </w:rPr>
       </w:pPr>
+      <w:r>
+        <w:rPr>
+          <w:i/>
+          <w:color w:val="auto"/>
+        </w:rPr>
+        <w:t xml:space="preserve">Tabela </w:t>
+      </w:r>
+      <w:r>
+        <w:rPr>
+          <w:i/>
+          <w:color w:val="auto"/>
+        </w:rPr>
+        <w:fldChar w:fldCharType="begin"/>
+      </w:r>
+      <w:r>
+        <w:rPr>
+          <w:i/>
+          <w:color w:val="auto"/>
+        </w:rPr>
+        <w:instrText xml:space="preserve"> SEQ Tabela \* ARABIC </w:instrText>
+      </w:r>
+      <w:r>
+        <w:rPr>
+          <w:i/>
+          <w:color w:val="auto"/>
+        </w:rPr>
+        <w:fldChar w:fldCharType="separate"/>
+      </w:r>
+      <w:r>
+        <w:rPr>
+          <w:i/>
+          <w:noProof/>
+          <w:color w:val="auto"/>
+        </w:rPr>
+        <w:t>4</w:t>
+      </w:r>
+      <w:r>
+        <w:rPr>
+          <w:i/>
+          <w:color w:val="auto"/>
+        </w:rPr>
+        <w:fldChar w:fldCharType="end"/>
+      </w:r>
+      <w:r>
+        <w:rPr>
+          <w:i/>
+          <w:color w:val="auto"/>
+        </w:rPr>
+        <w:t xml:space="preserve">. Tabela prezentująca czasy obliczeń (w sekundach) i przyspieszenie dla poszczególnych wersji programu liczącego liczbę pi, uruchamianych w systemie wielokomputerowym </w:t>
+      </w:r>
+      <w:r>
+        <w:rPr>
+          <w:i/>
+          <w:color w:val="auto"/>
+        </w:rPr>
+        <w:br/>
+      </w:r>
+      <w:r>
+        <w:rPr>
+          <w:i/>
+          <w:color w:val="auto"/>
+        </w:rPr>
+        <w:t>(4 komputery).</w:t>
+      </w:r>
     </w:p>
     <w:tbl>
       <w:tblPr>
@@ -6962,7 +7593,7 @@
         <w:tblLook w:val="04A0"/>
       </w:tblPr>
       <w:tblGrid>
-        <w:gridCol w:w="1444"/>
+        <w:gridCol w:w="1489"/>
         <w:gridCol w:w="956"/>
         <w:gridCol w:w="956"/>
         <w:gridCol w:w="956"/>
@@ -7664,7 +8295,29 @@
                 <w:szCs w:val="20"/>
                 <w:lang w:eastAsia="pl-PL"/>
               </w:rPr>
-              <w:t>Czas obliczeń[s]</w:t>
+              <w:t>Czas obliczeń</w:t>
+            </w:r>
+            <w:r>
+              <w:rPr>
+                <w:rFonts w:eastAsia="Times New Roman" w:cstheme="minorHAnsi"/>
+                <w:b/>
+                <w:color w:val="000000"/>
+                <w:sz w:val="20"/>
+                <w:szCs w:val="20"/>
+                <w:lang w:eastAsia="pl-PL"/>
+              </w:rPr>
+              <w:t xml:space="preserve"> </w:t>
+            </w:r>
+            <w:r>
+              <w:rPr>
+                <w:rFonts w:eastAsia="Times New Roman" w:cstheme="minorHAnsi"/>
+                <w:b/>
+                <w:color w:val="000000"/>
+                <w:sz w:val="20"/>
+                <w:szCs w:val="20"/>
+                <w:lang w:eastAsia="pl-PL"/>
+              </w:rPr>
+              <w:t>[s]</w:t>
             </w:r>
           </w:p>
         </w:tc>
@@ -9174,6 +9827,7 @@
           </w:tcPr>
           <w:p>
             <w:pPr>
+              <w:keepNext/>
               <w:spacing w:after="0" w:line="240" w:lineRule="auto"/>
               <w:jc w:val="center"/>
               <w:rPr>
@@ -9220,12 +9874,78 @@
     </w:tbl>
     <w:p>
       <w:pPr>
-        <w:jc w:val="both"/>
+        <w:pStyle w:val="Legenda"/>
         <w:rPr>
+          <w:i/>
+          <w:color w:val="auto"/>
           <w:sz w:val="24"/>
           <w:szCs w:val="24"/>
         </w:rPr>
       </w:pPr>
+      <w:r>
+        <w:rPr>
+          <w:i/>
+          <w:color w:val="auto"/>
+        </w:rPr>
+        <w:t xml:space="preserve">Tabela </w:t>
+      </w:r>
+      <w:r>
+        <w:rPr>
+          <w:i/>
+          <w:color w:val="auto"/>
+        </w:rPr>
+        <w:fldChar w:fldCharType="begin"/>
+      </w:r>
+      <w:r>
+        <w:rPr>
+          <w:i/>
+          <w:color w:val="auto"/>
+        </w:rPr>
+        <w:instrText xml:space="preserve"> SEQ Tabela \* ARABIC </w:instrText>
+      </w:r>
+      <w:r>
+        <w:rPr>
+          <w:i/>
+          <w:color w:val="auto"/>
+        </w:rPr>
+        <w:fldChar w:fldCharType="separate"/>
+      </w:r>
+      <w:r>
+        <w:rPr>
+          <w:i/>
+          <w:noProof/>
+          <w:color w:val="auto"/>
+        </w:rPr>
+        <w:t>5</w:t>
+      </w:r>
+      <w:r>
+        <w:rPr>
+          <w:i/>
+          <w:color w:val="auto"/>
+        </w:rPr>
+        <w:fldChar w:fldCharType="end"/>
+      </w:r>
+      <w:r>
+        <w:rPr>
+          <w:i/>
+          <w:color w:val="auto"/>
+        </w:rPr>
+        <w:t>. Tabela prezentująca czasy obliczeń (w sekundach) i przyspieszenie dla poszczególnych wersji programu liczącego liczbę pi, uruchamianych w systemie wielokomputerowym</w:t>
+      </w:r>
+      <w:r>
+        <w:rPr>
+          <w:i/>
+          <w:color w:val="auto"/>
+        </w:rPr>
+        <w:br/>
+      </w:r>
+      <w:r>
+        <w:rPr>
+          <w:i/>
+          <w:color w:val="auto"/>
+        </w:rPr>
+        <w:t xml:space="preserve"> (5 komputerów).</w:t>
+      </w:r>
     </w:p>
     <w:p>
       <w:pPr>
@@ -9331,6 +10051,7 @@
           <w:sz w:val="24"/>
           <w:szCs w:val="24"/>
         </w:rPr>
+        <w:lastRenderedPageBreak/>
         <w:t>O - poziom optymalizacji przez kompilator</w:t>
       </w:r>
     </w:p>
@@ -10253,7 +10974,29 @@
                 <w:szCs w:val="20"/>
                 <w:lang w:eastAsia="pl-PL"/>
               </w:rPr>
-              <w:t>Czas obliczeń[s]</w:t>
+              <w:t>Czas obliczeń</w:t>
+            </w:r>
+            <w:r>
+              <w:rPr>
+                <w:rFonts w:eastAsia="Times New Roman" w:cstheme="minorHAnsi"/>
+                <w:b/>
+                <w:color w:val="000000"/>
+                <w:sz w:val="20"/>
+                <w:szCs w:val="20"/>
+                <w:lang w:eastAsia="pl-PL"/>
+              </w:rPr>
+              <w:t xml:space="preserve"> </w:t>
+            </w:r>
+            <w:r>
+              <w:rPr>
+                <w:rFonts w:eastAsia="Times New Roman" w:cstheme="minorHAnsi"/>
+                <w:b/>
+                <w:color w:val="000000"/>
+                <w:sz w:val="20"/>
+                <w:szCs w:val="20"/>
+                <w:lang w:eastAsia="pl-PL"/>
+              </w:rPr>
+              <w:t>[s]</w:t>
             </w:r>
           </w:p>
         </w:tc>
@@ -12450,7 +13193,6 @@
           <w:sz w:val="24"/>
           <w:szCs w:val="24"/>
         </w:rPr>
-        <w:lastRenderedPageBreak/>
         <w:tab/>
         <w:t>- czas obliczeń oraz reszta miar prezentują się lepiej, jeżeli prowadzimy obliczenia w sieci komputerów, z których każdy ma jeden przydzielony proces, aniżeli na jednym komputerze o wielu procesach</w:t>
       </w:r>
@@ -12510,10 +13252,6 @@
     </w:sectPr>
   </w:body>
 </w:document>
-</file>
-
-<file path=word/numbering.xml><?xml version="1.0" encoding="utf-8"?>
-<w:numbering xmlns:ve="http://schemas.openxmlformats.org/markup-compatibility/2006" xmlns:o="urn:schemas-microsoft-com:office:office" xmlns:r="http://schemas.openxmlformats.org/officeDocument/2006/relationships" xmlns:m="http://schemas.openxmlformats.org/officeDocument/2006/math" xmlns:v="urn:schemas-microsoft-com:vml" xmlns:wp="http://schemas.openxmlformats.org/drawingml/2006/wordprocessingDrawing" xmlns:w10="urn:schemas-microsoft-com:office:word" xmlns:w="http://schemas.openxmlformats.org/wordprocessingml/2006/main" xmlns:wne="http://schemas.microsoft.com/office/word/2006/wordml"/>
 </file>
 
 <file path=word/styles.xml><?xml version="1.0" encoding="utf-8"?>
@@ -12731,8 +13469,8 @@
       </w:tblCellMar>
     </w:tblPr>
   </w:style>
-  <w:style w:type="table" w:customStyle="1" w:styleId="Jasnecieniowanie">
-    <w:name w:val="Light Shading"/>
+  <w:style w:type="table" w:customStyle="1" w:styleId="Jasnecieniowanie1">
+    <w:name w:val="Jasne cieniowanie1"/>
     <w:basedOn w:val="Standardowy"/>
     <w:uiPriority w:val="60"/>
     <w:rsid w:val="00FD4281"/>
@@ -12834,8 +13572,8 @@
       </w:tcPr>
     </w:tblStylePr>
   </w:style>
-  <w:style w:type="table" w:customStyle="1" w:styleId="Jasnecieniowanieakcent1">
-    <w:name w:val="Light Shading Accent 1"/>
+  <w:style w:type="table" w:customStyle="1" w:styleId="Jasnecieniowanieakcent11">
+    <w:name w:val="Jasne cieniowanie — akcent 11"/>
     <w:basedOn w:val="Standardowy"/>
     <w:uiPriority w:val="60"/>
     <w:rsid w:val="00FD4281"/>
@@ -12936,6 +13674,25 @@
         <w:shd w:val="clear" w:color="auto" w:fill="D3DFEE" w:themeFill="accent1" w:themeFillTint="3F"/>
       </w:tcPr>
     </w:tblStylePr>
+  </w:style>
+  <w:style w:type="paragraph" w:styleId="Legenda">
+    <w:name w:val="caption"/>
+    <w:basedOn w:val="Normalny"/>
+    <w:next w:val="Normalny"/>
+    <w:uiPriority w:val="35"/>
+    <w:unhideWhenUsed/>
+    <w:qFormat/>
+    <w:rsid w:val="00884B2B"/>
+    <w:pPr>
+      <w:spacing w:line="240" w:lineRule="auto"/>
+    </w:pPr>
+    <w:rPr>
+      <w:b/>
+      <w:bCs/>
+      <w:color w:val="4F81BD" w:themeColor="accent1"/>
+      <w:sz w:val="18"/>
+      <w:szCs w:val="18"/>
+    </w:rPr>
   </w:style>
 </w:styles>
 </file>

</xml_diff>

<commit_message>
OWS - sprawko #1. Koniec
</commit_message>
<xml_diff>
--- a/OWS/Zadanie01/Jedrzej_Kuczynski_sprawozdanie_zad1.docx
+++ b/OWS/Zadanie01/Jedrzej_Kuczynski_sprawozdanie_zad1.docx
@@ -10602,6 +10602,39 @@
               </w:rPr>
               <w:t>Prędkość</w:t>
             </w:r>
+            <w:r>
+              <w:rPr>
+                <w:rFonts w:ascii="Calibri" w:eastAsia="Times New Roman" w:hAnsi="Calibri" w:cs="Calibri"/>
+                <w:b/>
+                <w:color w:val="000000"/>
+                <w:sz w:val="20"/>
+                <w:szCs w:val="20"/>
+                <w:lang w:eastAsia="pl-PL"/>
+              </w:rPr>
+              <w:t xml:space="preserve"> [</w:t>
+            </w:r>
+            <w:r>
+              <w:rPr>
+                <w:rFonts w:ascii="Calibri" w:eastAsia="Times New Roman" w:hAnsi="Calibri" w:cs="Calibri"/>
+                <w:b/>
+                <w:color w:val="000000"/>
+                <w:sz w:val="20"/>
+                <w:szCs w:val="20"/>
+                <w:lang w:eastAsia="pl-PL"/>
+              </w:rPr>
+              <w:t>operacje</w:t>
+            </w:r>
+            <w:r>
+              <w:rPr>
+                <w:rFonts w:ascii="Calibri" w:eastAsia="Times New Roman" w:hAnsi="Calibri" w:cs="Calibri"/>
+                <w:b/>
+                <w:color w:val="000000"/>
+                <w:sz w:val="20"/>
+                <w:szCs w:val="20"/>
+                <w:lang w:eastAsia="pl-PL"/>
+              </w:rPr>
+              <w:t>/s]</w:t>
+            </w:r>
           </w:p>
         </w:tc>
         <w:tc>
@@ -10638,7 +10671,47 @@
                 <w:szCs w:val="20"/>
                 <w:lang w:eastAsia="pl-PL"/>
               </w:rPr>
-              <w:t>176736361</w:t>
+              <w:t>176</w:t>
+            </w:r>
+            <w:r>
+              <w:rPr>
+                <w:rFonts w:ascii="Calibri" w:eastAsia="Times New Roman" w:hAnsi="Calibri" w:cs="Calibri"/>
+                <w:color w:val="000000"/>
+                <w:sz w:val="20"/>
+                <w:szCs w:val="20"/>
+                <w:lang w:eastAsia="pl-PL"/>
+              </w:rPr>
+              <w:t xml:space="preserve"> </w:t>
+            </w:r>
+            <w:r>
+              <w:rPr>
+                <w:rFonts w:ascii="Calibri" w:eastAsia="Times New Roman" w:hAnsi="Calibri" w:cs="Calibri"/>
+                <w:color w:val="000000"/>
+                <w:sz w:val="20"/>
+                <w:szCs w:val="20"/>
+                <w:lang w:eastAsia="pl-PL"/>
+              </w:rPr>
+              <w:t>736</w:t>
+            </w:r>
+            <w:r>
+              <w:rPr>
+                <w:rFonts w:ascii="Calibri" w:eastAsia="Times New Roman" w:hAnsi="Calibri" w:cs="Calibri"/>
+                <w:color w:val="000000"/>
+                <w:sz w:val="20"/>
+                <w:szCs w:val="20"/>
+                <w:lang w:eastAsia="pl-PL"/>
+              </w:rPr>
+              <w:t xml:space="preserve"> </w:t>
+            </w:r>
+            <w:r>
+              <w:rPr>
+                <w:rFonts w:ascii="Calibri" w:eastAsia="Times New Roman" w:hAnsi="Calibri" w:cs="Calibri"/>
+                <w:color w:val="000000"/>
+                <w:sz w:val="20"/>
+                <w:szCs w:val="20"/>
+                <w:lang w:eastAsia="pl-PL"/>
+              </w:rPr>
+              <w:t>361</w:t>
             </w:r>
           </w:p>
         </w:tc>
@@ -10676,7 +10749,47 @@
                 <w:szCs w:val="20"/>
                 <w:lang w:eastAsia="pl-PL"/>
               </w:rPr>
-              <w:t>557775152</w:t>
+              <w:t>557</w:t>
+            </w:r>
+            <w:r>
+              <w:rPr>
+                <w:rFonts w:ascii="Calibri" w:eastAsia="Times New Roman" w:hAnsi="Calibri" w:cs="Calibri"/>
+                <w:color w:val="000000"/>
+                <w:sz w:val="20"/>
+                <w:szCs w:val="20"/>
+                <w:lang w:eastAsia="pl-PL"/>
+              </w:rPr>
+              <w:t xml:space="preserve"> </w:t>
+            </w:r>
+            <w:r>
+              <w:rPr>
+                <w:rFonts w:ascii="Calibri" w:eastAsia="Times New Roman" w:hAnsi="Calibri" w:cs="Calibri"/>
+                <w:color w:val="000000"/>
+                <w:sz w:val="20"/>
+                <w:szCs w:val="20"/>
+                <w:lang w:eastAsia="pl-PL"/>
+              </w:rPr>
+              <w:t>775</w:t>
+            </w:r>
+            <w:r>
+              <w:rPr>
+                <w:rFonts w:ascii="Calibri" w:eastAsia="Times New Roman" w:hAnsi="Calibri" w:cs="Calibri"/>
+                <w:color w:val="000000"/>
+                <w:sz w:val="20"/>
+                <w:szCs w:val="20"/>
+                <w:lang w:eastAsia="pl-PL"/>
+              </w:rPr>
+              <w:t xml:space="preserve"> </w:t>
+            </w:r>
+            <w:r>
+              <w:rPr>
+                <w:rFonts w:ascii="Calibri" w:eastAsia="Times New Roman" w:hAnsi="Calibri" w:cs="Calibri"/>
+                <w:color w:val="000000"/>
+                <w:sz w:val="20"/>
+                <w:szCs w:val="20"/>
+                <w:lang w:eastAsia="pl-PL"/>
+              </w:rPr>
+              <w:t>152</w:t>
             </w:r>
           </w:p>
         </w:tc>
@@ -10714,7 +10827,47 @@
                 <w:szCs w:val="20"/>
                 <w:lang w:eastAsia="pl-PL"/>
               </w:rPr>
-              <w:t>147635113</w:t>
+              <w:t>147</w:t>
+            </w:r>
+            <w:r>
+              <w:rPr>
+                <w:rFonts w:ascii="Calibri" w:eastAsia="Times New Roman" w:hAnsi="Calibri" w:cs="Calibri"/>
+                <w:color w:val="000000"/>
+                <w:sz w:val="20"/>
+                <w:szCs w:val="20"/>
+                <w:lang w:eastAsia="pl-PL"/>
+              </w:rPr>
+              <w:t xml:space="preserve"> </w:t>
+            </w:r>
+            <w:r>
+              <w:rPr>
+                <w:rFonts w:ascii="Calibri" w:eastAsia="Times New Roman" w:hAnsi="Calibri" w:cs="Calibri"/>
+                <w:color w:val="000000"/>
+                <w:sz w:val="20"/>
+                <w:szCs w:val="20"/>
+                <w:lang w:eastAsia="pl-PL"/>
+              </w:rPr>
+              <w:t>635</w:t>
+            </w:r>
+            <w:r>
+              <w:rPr>
+                <w:rFonts w:ascii="Calibri" w:eastAsia="Times New Roman" w:hAnsi="Calibri" w:cs="Calibri"/>
+                <w:color w:val="000000"/>
+                <w:sz w:val="20"/>
+                <w:szCs w:val="20"/>
+                <w:lang w:eastAsia="pl-PL"/>
+              </w:rPr>
+              <w:t xml:space="preserve"> </w:t>
+            </w:r>
+            <w:r>
+              <w:rPr>
+                <w:rFonts w:ascii="Calibri" w:eastAsia="Times New Roman" w:hAnsi="Calibri" w:cs="Calibri"/>
+                <w:color w:val="000000"/>
+                <w:sz w:val="20"/>
+                <w:szCs w:val="20"/>
+                <w:lang w:eastAsia="pl-PL"/>
+              </w:rPr>
+              <w:t>113</w:t>
             </w:r>
           </w:p>
         </w:tc>
@@ -10752,7 +10905,47 @@
                 <w:szCs w:val="20"/>
                 <w:lang w:eastAsia="pl-PL"/>
               </w:rPr>
-              <w:t>562401732</w:t>
+              <w:t>562</w:t>
+            </w:r>
+            <w:r>
+              <w:rPr>
+                <w:rFonts w:ascii="Calibri" w:eastAsia="Times New Roman" w:hAnsi="Calibri" w:cs="Calibri"/>
+                <w:color w:val="000000"/>
+                <w:sz w:val="20"/>
+                <w:szCs w:val="20"/>
+                <w:lang w:eastAsia="pl-PL"/>
+              </w:rPr>
+              <w:t xml:space="preserve"> </w:t>
+            </w:r>
+            <w:r>
+              <w:rPr>
+                <w:rFonts w:ascii="Calibri" w:eastAsia="Times New Roman" w:hAnsi="Calibri" w:cs="Calibri"/>
+                <w:color w:val="000000"/>
+                <w:sz w:val="20"/>
+                <w:szCs w:val="20"/>
+                <w:lang w:eastAsia="pl-PL"/>
+              </w:rPr>
+              <w:t>401</w:t>
+            </w:r>
+            <w:r>
+              <w:rPr>
+                <w:rFonts w:ascii="Calibri" w:eastAsia="Times New Roman" w:hAnsi="Calibri" w:cs="Calibri"/>
+                <w:color w:val="000000"/>
+                <w:sz w:val="20"/>
+                <w:szCs w:val="20"/>
+                <w:lang w:eastAsia="pl-PL"/>
+              </w:rPr>
+              <w:t xml:space="preserve"> </w:t>
+            </w:r>
+            <w:r>
+              <w:rPr>
+                <w:rFonts w:ascii="Calibri" w:eastAsia="Times New Roman" w:hAnsi="Calibri" w:cs="Calibri"/>
+                <w:color w:val="000000"/>
+                <w:sz w:val="20"/>
+                <w:szCs w:val="20"/>
+                <w:lang w:eastAsia="pl-PL"/>
+              </w:rPr>
+              <w:t>732</w:t>
             </w:r>
           </w:p>
         </w:tc>
@@ -11214,6 +11407,39 @@
               </w:rPr>
               <w:t>Prędkość</w:t>
             </w:r>
+            <w:r>
+              <w:rPr>
+                <w:rFonts w:ascii="Calibri" w:eastAsia="Times New Roman" w:hAnsi="Calibri" w:cs="Calibri"/>
+                <w:b/>
+                <w:color w:val="000000"/>
+                <w:sz w:val="20"/>
+                <w:szCs w:val="20"/>
+                <w:lang w:eastAsia="pl-PL"/>
+              </w:rPr>
+              <w:t xml:space="preserve"> [</w:t>
+            </w:r>
+            <w:r>
+              <w:rPr>
+                <w:rFonts w:ascii="Calibri" w:eastAsia="Times New Roman" w:hAnsi="Calibri" w:cs="Calibri"/>
+                <w:b/>
+                <w:color w:val="000000"/>
+                <w:sz w:val="20"/>
+                <w:szCs w:val="20"/>
+                <w:lang w:eastAsia="pl-PL"/>
+              </w:rPr>
+              <w:t>operacje</w:t>
+            </w:r>
+            <w:r>
+              <w:rPr>
+                <w:rFonts w:ascii="Calibri" w:eastAsia="Times New Roman" w:hAnsi="Calibri" w:cs="Calibri"/>
+                <w:b/>
+                <w:color w:val="000000"/>
+                <w:sz w:val="20"/>
+                <w:szCs w:val="20"/>
+                <w:lang w:eastAsia="pl-PL"/>
+              </w:rPr>
+              <w:t>/s]</w:t>
+            </w:r>
           </w:p>
         </w:tc>
         <w:tc>
@@ -11250,7 +11476,47 @@
                 <w:szCs w:val="20"/>
                 <w:lang w:eastAsia="pl-PL"/>
               </w:rPr>
-              <w:t>256562245</w:t>
+              <w:t>256</w:t>
+            </w:r>
+            <w:r>
+              <w:rPr>
+                <w:rFonts w:ascii="Calibri" w:eastAsia="Times New Roman" w:hAnsi="Calibri" w:cs="Calibri"/>
+                <w:color w:val="000000"/>
+                <w:sz w:val="20"/>
+                <w:szCs w:val="20"/>
+                <w:lang w:eastAsia="pl-PL"/>
+              </w:rPr>
+              <w:t xml:space="preserve"> </w:t>
+            </w:r>
+            <w:r>
+              <w:rPr>
+                <w:rFonts w:ascii="Calibri" w:eastAsia="Times New Roman" w:hAnsi="Calibri" w:cs="Calibri"/>
+                <w:color w:val="000000"/>
+                <w:sz w:val="20"/>
+                <w:szCs w:val="20"/>
+                <w:lang w:eastAsia="pl-PL"/>
+              </w:rPr>
+              <w:t>562</w:t>
+            </w:r>
+            <w:r>
+              <w:rPr>
+                <w:rFonts w:ascii="Calibri" w:eastAsia="Times New Roman" w:hAnsi="Calibri" w:cs="Calibri"/>
+                <w:color w:val="000000"/>
+                <w:sz w:val="20"/>
+                <w:szCs w:val="20"/>
+                <w:lang w:eastAsia="pl-PL"/>
+              </w:rPr>
+              <w:t xml:space="preserve"> </w:t>
+            </w:r>
+            <w:r>
+              <w:rPr>
+                <w:rFonts w:ascii="Calibri" w:eastAsia="Times New Roman" w:hAnsi="Calibri" w:cs="Calibri"/>
+                <w:color w:val="000000"/>
+                <w:sz w:val="20"/>
+                <w:szCs w:val="20"/>
+                <w:lang w:eastAsia="pl-PL"/>
+              </w:rPr>
+              <w:t>245</w:t>
             </w:r>
           </w:p>
         </w:tc>
@@ -11288,7 +11554,67 @@
                 <w:szCs w:val="20"/>
                 <w:lang w:eastAsia="pl-PL"/>
               </w:rPr>
-              <w:t>5710936658</w:t>
+              <w:t>5</w:t>
+            </w:r>
+            <w:r>
+              <w:rPr>
+                <w:rFonts w:ascii="Calibri" w:eastAsia="Times New Roman" w:hAnsi="Calibri" w:cs="Calibri"/>
+                <w:color w:val="000000"/>
+                <w:sz w:val="20"/>
+                <w:szCs w:val="20"/>
+                <w:lang w:eastAsia="pl-PL"/>
+              </w:rPr>
+              <w:t xml:space="preserve"> </w:t>
+            </w:r>
+            <w:r>
+              <w:rPr>
+                <w:rFonts w:ascii="Calibri" w:eastAsia="Times New Roman" w:hAnsi="Calibri" w:cs="Calibri"/>
+                <w:color w:val="000000"/>
+                <w:sz w:val="20"/>
+                <w:szCs w:val="20"/>
+                <w:lang w:eastAsia="pl-PL"/>
+              </w:rPr>
+              <w:t>710</w:t>
+            </w:r>
+            <w:r>
+              <w:rPr>
+                <w:rFonts w:ascii="Calibri" w:eastAsia="Times New Roman" w:hAnsi="Calibri" w:cs="Calibri"/>
+                <w:color w:val="000000"/>
+                <w:sz w:val="20"/>
+                <w:szCs w:val="20"/>
+                <w:lang w:eastAsia="pl-PL"/>
+              </w:rPr>
+              <w:t xml:space="preserve"> </w:t>
+            </w:r>
+            <w:r>
+              <w:rPr>
+                <w:rFonts w:ascii="Calibri" w:eastAsia="Times New Roman" w:hAnsi="Calibri" w:cs="Calibri"/>
+                <w:color w:val="000000"/>
+                <w:sz w:val="20"/>
+                <w:szCs w:val="20"/>
+                <w:lang w:eastAsia="pl-PL"/>
+              </w:rPr>
+              <w:t>936</w:t>
+            </w:r>
+            <w:r>
+              <w:rPr>
+                <w:rFonts w:ascii="Calibri" w:eastAsia="Times New Roman" w:hAnsi="Calibri" w:cs="Calibri"/>
+                <w:color w:val="000000"/>
+                <w:sz w:val="20"/>
+                <w:szCs w:val="20"/>
+                <w:lang w:eastAsia="pl-PL"/>
+              </w:rPr>
+              <w:t xml:space="preserve"> </w:t>
+            </w:r>
+            <w:r>
+              <w:rPr>
+                <w:rFonts w:ascii="Calibri" w:eastAsia="Times New Roman" w:hAnsi="Calibri" w:cs="Calibri"/>
+                <w:color w:val="000000"/>
+                <w:sz w:val="20"/>
+                <w:szCs w:val="20"/>
+                <w:lang w:eastAsia="pl-PL"/>
+              </w:rPr>
+              <w:t>658</w:t>
             </w:r>
           </w:p>
         </w:tc>
@@ -11326,7 +11652,47 @@
                 <w:szCs w:val="20"/>
                 <w:lang w:eastAsia="pl-PL"/>
               </w:rPr>
-              <w:t>199166278</w:t>
+              <w:t>199</w:t>
+            </w:r>
+            <w:r>
+              <w:rPr>
+                <w:rFonts w:ascii="Calibri" w:eastAsia="Times New Roman" w:hAnsi="Calibri" w:cs="Calibri"/>
+                <w:color w:val="000000"/>
+                <w:sz w:val="20"/>
+                <w:szCs w:val="20"/>
+                <w:lang w:eastAsia="pl-PL"/>
+              </w:rPr>
+              <w:t xml:space="preserve"> </w:t>
+            </w:r>
+            <w:r>
+              <w:rPr>
+                <w:rFonts w:ascii="Calibri" w:eastAsia="Times New Roman" w:hAnsi="Calibri" w:cs="Calibri"/>
+                <w:color w:val="000000"/>
+                <w:sz w:val="20"/>
+                <w:szCs w:val="20"/>
+                <w:lang w:eastAsia="pl-PL"/>
+              </w:rPr>
+              <w:t>166</w:t>
+            </w:r>
+            <w:r>
+              <w:rPr>
+                <w:rFonts w:ascii="Calibri" w:eastAsia="Times New Roman" w:hAnsi="Calibri" w:cs="Calibri"/>
+                <w:color w:val="000000"/>
+                <w:sz w:val="20"/>
+                <w:szCs w:val="20"/>
+                <w:lang w:eastAsia="pl-PL"/>
+              </w:rPr>
+              <w:t xml:space="preserve"> </w:t>
+            </w:r>
+            <w:r>
+              <w:rPr>
+                <w:rFonts w:ascii="Calibri" w:eastAsia="Times New Roman" w:hAnsi="Calibri" w:cs="Calibri"/>
+                <w:color w:val="000000"/>
+                <w:sz w:val="20"/>
+                <w:szCs w:val="20"/>
+                <w:lang w:eastAsia="pl-PL"/>
+              </w:rPr>
+              <w:t>278</w:t>
             </w:r>
           </w:p>
         </w:tc>
@@ -11346,6 +11712,7 @@
           </w:tcPr>
           <w:p>
             <w:pPr>
+              <w:keepNext/>
               <w:spacing w:after="0" w:line="240" w:lineRule="auto"/>
               <w:jc w:val="right"/>
               <w:rPr>
@@ -11364,7 +11731,67 @@
                 <w:szCs w:val="20"/>
                 <w:lang w:eastAsia="pl-PL"/>
               </w:rPr>
-              <w:t>6146846728</w:t>
+              <w:t>6</w:t>
+            </w:r>
+            <w:r>
+              <w:rPr>
+                <w:rFonts w:ascii="Calibri" w:eastAsia="Times New Roman" w:hAnsi="Calibri" w:cs="Calibri"/>
+                <w:color w:val="000000"/>
+                <w:sz w:val="20"/>
+                <w:szCs w:val="20"/>
+                <w:lang w:eastAsia="pl-PL"/>
+              </w:rPr>
+              <w:t xml:space="preserve"> </w:t>
+            </w:r>
+            <w:r>
+              <w:rPr>
+                <w:rFonts w:ascii="Calibri" w:eastAsia="Times New Roman" w:hAnsi="Calibri" w:cs="Calibri"/>
+                <w:color w:val="000000"/>
+                <w:sz w:val="20"/>
+                <w:szCs w:val="20"/>
+                <w:lang w:eastAsia="pl-PL"/>
+              </w:rPr>
+              <w:t>146</w:t>
+            </w:r>
+            <w:r>
+              <w:rPr>
+                <w:rFonts w:ascii="Calibri" w:eastAsia="Times New Roman" w:hAnsi="Calibri" w:cs="Calibri"/>
+                <w:color w:val="000000"/>
+                <w:sz w:val="20"/>
+                <w:szCs w:val="20"/>
+                <w:lang w:eastAsia="pl-PL"/>
+              </w:rPr>
+              <w:t xml:space="preserve"> </w:t>
+            </w:r>
+            <w:r>
+              <w:rPr>
+                <w:rFonts w:ascii="Calibri" w:eastAsia="Times New Roman" w:hAnsi="Calibri" w:cs="Calibri"/>
+                <w:color w:val="000000"/>
+                <w:sz w:val="20"/>
+                <w:szCs w:val="20"/>
+                <w:lang w:eastAsia="pl-PL"/>
+              </w:rPr>
+              <w:t>846</w:t>
+            </w:r>
+            <w:r>
+              <w:rPr>
+                <w:rFonts w:ascii="Calibri" w:eastAsia="Times New Roman" w:hAnsi="Calibri" w:cs="Calibri"/>
+                <w:color w:val="000000"/>
+                <w:sz w:val="20"/>
+                <w:szCs w:val="20"/>
+                <w:lang w:eastAsia="pl-PL"/>
+              </w:rPr>
+              <w:t xml:space="preserve"> </w:t>
+            </w:r>
+            <w:r>
+              <w:rPr>
+                <w:rFonts w:ascii="Calibri" w:eastAsia="Times New Roman" w:hAnsi="Calibri" w:cs="Calibri"/>
+                <w:color w:val="000000"/>
+                <w:sz w:val="20"/>
+                <w:szCs w:val="20"/>
+                <w:lang w:eastAsia="pl-PL"/>
+              </w:rPr>
+              <w:t>728</w:t>
             </w:r>
           </w:p>
         </w:tc>
@@ -11372,13 +11799,95 @@
     </w:tbl>
     <w:p>
       <w:pPr>
-        <w:jc w:val="both"/>
-        <w:rPr>
-          <w:b/>
+        <w:pStyle w:val="Legenda"/>
+        <w:rPr>
+          <w:b w:val="0"/>
+          <w:i/>
+          <w:color w:val="auto"/>
           <w:sz w:val="24"/>
           <w:szCs w:val="24"/>
         </w:rPr>
       </w:pPr>
+      <w:r>
+        <w:rPr>
+          <w:i/>
+          <w:color w:val="auto"/>
+        </w:rPr>
+        <w:t xml:space="preserve">Tabela </w:t>
+      </w:r>
+      <w:r>
+        <w:rPr>
+          <w:i/>
+          <w:color w:val="auto"/>
+        </w:rPr>
+        <w:fldChar w:fldCharType="begin"/>
+      </w:r>
+      <w:r>
+        <w:rPr>
+          <w:i/>
+          <w:color w:val="auto"/>
+        </w:rPr>
+        <w:instrText xml:space="preserve"> SEQ Tabela \* ARABIC </w:instrText>
+      </w:r>
+      <w:r>
+        <w:rPr>
+          <w:i/>
+          <w:color w:val="auto"/>
+        </w:rPr>
+        <w:fldChar w:fldCharType="separate"/>
+      </w:r>
+      <w:r>
+        <w:rPr>
+          <w:i/>
+          <w:noProof/>
+          <w:color w:val="auto"/>
+        </w:rPr>
+        <w:t>6</w:t>
+      </w:r>
+      <w:r>
+        <w:rPr>
+          <w:i/>
+          <w:color w:val="auto"/>
+        </w:rPr>
+        <w:fldChar w:fldCharType="end"/>
+      </w:r>
+      <w:r>
+        <w:rPr>
+          <w:i/>
+          <w:color w:val="auto"/>
+        </w:rPr>
+        <w:t xml:space="preserve">. Tabela przedstawiająca czas obliczeń i prędkość poszczególnych wersji sekwencyjnego mnożenia </w:t>
+      </w:r>
+      <w:proofErr w:type="spellStart"/>
+      <w:r>
+        <w:rPr>
+          <w:i/>
+          <w:color w:val="auto"/>
+        </w:rPr>
+        <w:t>Cannon</w:t>
+      </w:r>
+      <w:r>
+        <w:rPr>
+          <w:i/>
+          <w:color w:val="auto"/>
+        </w:rPr>
+        <w:t>'</w:t>
+      </w:r>
+      <w:r>
+        <w:rPr>
+          <w:i/>
+          <w:color w:val="auto"/>
+        </w:rPr>
+        <w:t>a</w:t>
+      </w:r>
+      <w:proofErr w:type="spellEnd"/>
+      <w:r>
+        <w:rPr>
+          <w:i/>
+          <w:color w:val="auto"/>
+        </w:rPr>
+        <w:t>.</w:t>
+      </w:r>
     </w:p>
     <w:p>
       <w:pPr>
@@ -11394,6 +11903,239 @@
           <w:szCs w:val="24"/>
         </w:rPr>
         <w:t>Dalsze obliczenia były przeprowadzane na pętli IKJ oraz największym poziomie optymalizacji O3.</w:t>
+      </w:r>
+    </w:p>
+    <w:p>
+      <w:pPr>
+        <w:jc w:val="both"/>
+        <w:rPr>
+          <w:color w:val="FF0000"/>
+          <w:sz w:val="24"/>
+          <w:szCs w:val="24"/>
+        </w:rPr>
+      </w:pPr>
+      <w:r>
+        <w:rPr>
+          <w:color w:val="FF0000"/>
+          <w:sz w:val="24"/>
+          <w:szCs w:val="24"/>
+        </w:rPr>
+        <w:t>Znaczenia nagłówków:</w:t>
+      </w:r>
+    </w:p>
+    <w:p>
+      <w:pPr>
+        <w:jc w:val="both"/>
+        <w:rPr>
+          <w:color w:val="FF0000"/>
+          <w:sz w:val="24"/>
+          <w:szCs w:val="24"/>
+        </w:rPr>
+      </w:pPr>
+      <w:r>
+        <w:rPr>
+          <w:color w:val="FF0000"/>
+          <w:sz w:val="24"/>
+          <w:szCs w:val="24"/>
+        </w:rPr>
+        <w:tab/>
+        <w:t xml:space="preserve">1K/4P - algorytm mnożenia </w:t>
+      </w:r>
+      <w:proofErr w:type="spellStart"/>
+      <w:r>
+        <w:rPr>
+          <w:color w:val="FF0000"/>
+          <w:sz w:val="24"/>
+          <w:szCs w:val="24"/>
+        </w:rPr>
+        <w:t>Cannon</w:t>
+      </w:r>
+      <w:r>
+        <w:rPr>
+          <w:color w:val="FF0000"/>
+          <w:sz w:val="24"/>
+          <w:szCs w:val="24"/>
+        </w:rPr>
+        <w:t>'</w:t>
+      </w:r>
+      <w:r>
+        <w:rPr>
+          <w:color w:val="FF0000"/>
+          <w:sz w:val="24"/>
+          <w:szCs w:val="24"/>
+        </w:rPr>
+        <w:t>a</w:t>
+      </w:r>
+      <w:proofErr w:type="spellEnd"/>
+      <w:r>
+        <w:rPr>
+          <w:color w:val="FF0000"/>
+          <w:sz w:val="24"/>
+          <w:szCs w:val="24"/>
+        </w:rPr>
+        <w:t xml:space="preserve"> był uruchamiany na jednym komputerze</w:t>
+      </w:r>
+      <w:r>
+        <w:rPr>
+          <w:color w:val="FF0000"/>
+          <w:sz w:val="24"/>
+          <w:szCs w:val="24"/>
+        </w:rPr>
+        <w:t>/procesorze</w:t>
+      </w:r>
+      <w:r>
+        <w:rPr>
+          <w:color w:val="FF0000"/>
+          <w:sz w:val="24"/>
+          <w:szCs w:val="24"/>
+        </w:rPr>
+        <w:t xml:space="preserve"> i 4 procesach</w:t>
+      </w:r>
+      <w:r>
+        <w:rPr>
+          <w:color w:val="FF0000"/>
+          <w:sz w:val="24"/>
+          <w:szCs w:val="24"/>
+        </w:rPr>
+        <w:t>.</w:t>
+      </w:r>
+    </w:p>
+    <w:p>
+      <w:pPr>
+        <w:jc w:val="both"/>
+        <w:rPr>
+          <w:color w:val="FF0000"/>
+          <w:sz w:val="24"/>
+          <w:szCs w:val="24"/>
+        </w:rPr>
+      </w:pPr>
+      <w:r>
+        <w:rPr>
+          <w:color w:val="FF0000"/>
+          <w:sz w:val="24"/>
+          <w:szCs w:val="24"/>
+        </w:rPr>
+        <w:tab/>
+        <w:t xml:space="preserve">4K/4P - algorytm mnożenia </w:t>
+      </w:r>
+      <w:proofErr w:type="spellStart"/>
+      <w:r>
+        <w:rPr>
+          <w:color w:val="FF0000"/>
+          <w:sz w:val="24"/>
+          <w:szCs w:val="24"/>
+        </w:rPr>
+        <w:t>Cannon</w:t>
+      </w:r>
+      <w:r>
+        <w:rPr>
+          <w:color w:val="FF0000"/>
+          <w:sz w:val="24"/>
+          <w:szCs w:val="24"/>
+        </w:rPr>
+        <w:t>'</w:t>
+      </w:r>
+      <w:r>
+        <w:rPr>
+          <w:color w:val="FF0000"/>
+          <w:sz w:val="24"/>
+          <w:szCs w:val="24"/>
+        </w:rPr>
+        <w:t>a</w:t>
+      </w:r>
+      <w:proofErr w:type="spellEnd"/>
+      <w:r>
+        <w:rPr>
+          <w:color w:val="FF0000"/>
+          <w:sz w:val="24"/>
+          <w:szCs w:val="24"/>
+        </w:rPr>
+        <w:t xml:space="preserve"> był uruchamiany w systemie wielokomputerowym na 4 komputerach i łącznej liczbie procesów równej 4 (po jednym procesie na komputer</w:t>
+      </w:r>
+      <w:r>
+        <w:rPr>
+          <w:color w:val="FF0000"/>
+          <w:sz w:val="24"/>
+          <w:szCs w:val="24"/>
+        </w:rPr>
+        <w:t>/procesor</w:t>
+      </w:r>
+      <w:r>
+        <w:rPr>
+          <w:color w:val="FF0000"/>
+          <w:sz w:val="24"/>
+          <w:szCs w:val="24"/>
+        </w:rPr>
+        <w:t>)</w:t>
+      </w:r>
+    </w:p>
+    <w:p>
+      <w:pPr>
+        <w:jc w:val="both"/>
+        <w:rPr>
+          <w:color w:val="FF0000"/>
+          <w:sz w:val="24"/>
+          <w:szCs w:val="24"/>
+        </w:rPr>
+      </w:pPr>
+      <w:r>
+        <w:rPr>
+          <w:color w:val="FF0000"/>
+          <w:sz w:val="24"/>
+          <w:szCs w:val="24"/>
+        </w:rPr>
+        <w:tab/>
+        <w:t xml:space="preserve">4K/16P - algorytm mnożenia </w:t>
+      </w:r>
+      <w:proofErr w:type="spellStart"/>
+      <w:r>
+        <w:rPr>
+          <w:color w:val="FF0000"/>
+          <w:sz w:val="24"/>
+          <w:szCs w:val="24"/>
+        </w:rPr>
+        <w:t>Cannon</w:t>
+      </w:r>
+      <w:r>
+        <w:rPr>
+          <w:color w:val="FF0000"/>
+          <w:sz w:val="24"/>
+          <w:szCs w:val="24"/>
+        </w:rPr>
+        <w:t>'</w:t>
+      </w:r>
+      <w:r>
+        <w:rPr>
+          <w:color w:val="FF0000"/>
+          <w:sz w:val="24"/>
+          <w:szCs w:val="24"/>
+        </w:rPr>
+        <w:t>a</w:t>
+      </w:r>
+      <w:proofErr w:type="spellEnd"/>
+      <w:r>
+        <w:rPr>
+          <w:color w:val="FF0000"/>
+          <w:sz w:val="24"/>
+          <w:szCs w:val="24"/>
+        </w:rPr>
+        <w:t xml:space="preserve"> był uruchamiany w systemie wielokomputerowym na 4 komputerach i łącznej liczbie procesów równej 16 (po 4 procesy na komputer</w:t>
+      </w:r>
+      <w:r>
+        <w:rPr>
+          <w:color w:val="FF0000"/>
+          <w:sz w:val="24"/>
+          <w:szCs w:val="24"/>
+        </w:rPr>
+        <w:t>/procesor</w:t>
+      </w:r>
+      <w:r>
+        <w:rPr>
+          <w:color w:val="FF0000"/>
+          <w:sz w:val="24"/>
+          <w:szCs w:val="24"/>
+        </w:rPr>
+        <w:t>)</w:t>
       </w:r>
     </w:p>
     <w:tbl>
@@ -11988,6 +12730,50 @@
               </w:rPr>
               <w:t>Prędkość</w:t>
             </w:r>
+            <w:r>
+              <w:rPr>
+                <w:rFonts w:eastAsia="Times New Roman" w:cstheme="minorHAnsi"/>
+                <w:b/>
+                <w:color w:val="000000"/>
+                <w:sz w:val="20"/>
+                <w:szCs w:val="20"/>
+                <w:lang w:eastAsia="pl-PL"/>
+              </w:rPr>
+              <w:t xml:space="preserve"> </w:t>
+            </w:r>
+            <w:r>
+              <w:rPr>
+                <w:rFonts w:ascii="Calibri" w:eastAsia="Times New Roman" w:hAnsi="Calibri" w:cs="Calibri"/>
+                <w:b/>
+                <w:color w:val="000000"/>
+                <w:sz w:val="20"/>
+                <w:szCs w:val="20"/>
+                <w:lang w:eastAsia="pl-PL"/>
+              </w:rPr>
+              <w:t>[</w:t>
+            </w:r>
+            <w:r>
+              <w:rPr>
+                <w:rFonts w:ascii="Calibri" w:eastAsia="Times New Roman" w:hAnsi="Calibri" w:cs="Calibri"/>
+                <w:b/>
+                <w:color w:val="000000"/>
+                <w:sz w:val="20"/>
+                <w:szCs w:val="20"/>
+                <w:lang w:eastAsia="pl-PL"/>
+              </w:rPr>
+              <w:t>operacje</w:t>
+            </w:r>
+            <w:r>
+              <w:rPr>
+                <w:rFonts w:ascii="Calibri" w:eastAsia="Times New Roman" w:hAnsi="Calibri" w:cs="Calibri"/>
+                <w:b/>
+                <w:color w:val="000000"/>
+                <w:sz w:val="20"/>
+                <w:szCs w:val="20"/>
+                <w:lang w:eastAsia="pl-PL"/>
+              </w:rPr>
+              <w:t>/s]</w:t>
+            </w:r>
           </w:p>
         </w:tc>
         <w:tc>
@@ -12023,8 +12809,70 @@
                 <w:szCs w:val="20"/>
                 <w:lang w:eastAsia="pl-PL"/>
               </w:rPr>
-              <w:t>19449000000</w:t>
-            </w:r>
+              <w:t>19</w:t>
+            </w:r>
+            <w:r>
+              <w:rPr>
+                <w:rFonts w:eastAsia="Times New Roman" w:cstheme="minorHAnsi"/>
+                <w:color w:val="000000"/>
+                <w:sz w:val="20"/>
+                <w:szCs w:val="20"/>
+                <w:lang w:eastAsia="pl-PL"/>
+              </w:rPr>
+              <w:t xml:space="preserve"> </w:t>
+            </w:r>
+            <w:r>
+              <w:rPr>
+                <w:rFonts w:eastAsia="Times New Roman" w:cstheme="minorHAnsi"/>
+                <w:color w:val="000000"/>
+                <w:sz w:val="20"/>
+                <w:szCs w:val="20"/>
+                <w:lang w:eastAsia="pl-PL"/>
+              </w:rPr>
+              <w:t>449</w:t>
+            </w:r>
+            <w:r>
+              <w:rPr>
+                <w:rFonts w:eastAsia="Times New Roman" w:cstheme="minorHAnsi"/>
+                <w:color w:val="000000"/>
+                <w:sz w:val="20"/>
+                <w:szCs w:val="20"/>
+                <w:lang w:eastAsia="pl-PL"/>
+              </w:rPr>
+              <w:t xml:space="preserve"> </w:t>
+            </w:r>
+            <w:r>
+              <w:rPr>
+                <w:rFonts w:eastAsia="Times New Roman" w:cstheme="minorHAnsi"/>
+                <w:color w:val="000000"/>
+                <w:sz w:val="20"/>
+                <w:szCs w:val="20"/>
+                <w:lang w:eastAsia="pl-PL"/>
+              </w:rPr>
+              <w:t>000</w:t>
+            </w:r>
+            <w:r>
+              <w:rPr>
+                <w:rFonts w:eastAsia="Times New Roman" w:cstheme="minorHAnsi"/>
+                <w:color w:val="000000"/>
+                <w:sz w:val="20"/>
+                <w:szCs w:val="20"/>
+                <w:lang w:eastAsia="pl-PL"/>
+              </w:rPr>
+              <w:t xml:space="preserve"> </w:t>
+            </w:r>
+            <w:proofErr w:type="spellStart"/>
+            <w:r>
+              <w:rPr>
+                <w:rFonts w:eastAsia="Times New Roman" w:cstheme="minorHAnsi"/>
+                <w:color w:val="000000"/>
+                <w:sz w:val="20"/>
+                <w:szCs w:val="20"/>
+                <w:lang w:eastAsia="pl-PL"/>
+              </w:rPr>
+              <w:t>000</w:t>
+            </w:r>
+            <w:proofErr w:type="spellEnd"/>
           </w:p>
         </w:tc>
         <w:tc>
@@ -12060,8 +12908,70 @@
                 <w:szCs w:val="20"/>
                 <w:lang w:eastAsia="pl-PL"/>
               </w:rPr>
-              <w:t>11275000000</w:t>
-            </w:r>
+              <w:t>11</w:t>
+            </w:r>
+            <w:r>
+              <w:rPr>
+                <w:rFonts w:eastAsia="Times New Roman" w:cstheme="minorHAnsi"/>
+                <w:color w:val="000000"/>
+                <w:sz w:val="20"/>
+                <w:szCs w:val="20"/>
+                <w:lang w:eastAsia="pl-PL"/>
+              </w:rPr>
+              <w:t xml:space="preserve"> </w:t>
+            </w:r>
+            <w:r>
+              <w:rPr>
+                <w:rFonts w:eastAsia="Times New Roman" w:cstheme="minorHAnsi"/>
+                <w:color w:val="000000"/>
+                <w:sz w:val="20"/>
+                <w:szCs w:val="20"/>
+                <w:lang w:eastAsia="pl-PL"/>
+              </w:rPr>
+              <w:t>275</w:t>
+            </w:r>
+            <w:r>
+              <w:rPr>
+                <w:rFonts w:eastAsia="Times New Roman" w:cstheme="minorHAnsi"/>
+                <w:color w:val="000000"/>
+                <w:sz w:val="20"/>
+                <w:szCs w:val="20"/>
+                <w:lang w:eastAsia="pl-PL"/>
+              </w:rPr>
+              <w:t xml:space="preserve"> </w:t>
+            </w:r>
+            <w:r>
+              <w:rPr>
+                <w:rFonts w:eastAsia="Times New Roman" w:cstheme="minorHAnsi"/>
+                <w:color w:val="000000"/>
+                <w:sz w:val="20"/>
+                <w:szCs w:val="20"/>
+                <w:lang w:eastAsia="pl-PL"/>
+              </w:rPr>
+              <w:t>000</w:t>
+            </w:r>
+            <w:r>
+              <w:rPr>
+                <w:rFonts w:eastAsia="Times New Roman" w:cstheme="minorHAnsi"/>
+                <w:color w:val="000000"/>
+                <w:sz w:val="20"/>
+                <w:szCs w:val="20"/>
+                <w:lang w:eastAsia="pl-PL"/>
+              </w:rPr>
+              <w:t xml:space="preserve"> </w:t>
+            </w:r>
+            <w:proofErr w:type="spellStart"/>
+            <w:r>
+              <w:rPr>
+                <w:rFonts w:eastAsia="Times New Roman" w:cstheme="minorHAnsi"/>
+                <w:color w:val="000000"/>
+                <w:sz w:val="20"/>
+                <w:szCs w:val="20"/>
+                <w:lang w:eastAsia="pl-PL"/>
+              </w:rPr>
+              <w:t>000</w:t>
+            </w:r>
+            <w:proofErr w:type="spellEnd"/>
           </w:p>
         </w:tc>
         <w:tc>
@@ -12097,8 +13007,70 @@
                 <w:szCs w:val="20"/>
                 <w:lang w:eastAsia="pl-PL"/>
               </w:rPr>
-              <w:t>34414000000</w:t>
-            </w:r>
+              <w:t>34</w:t>
+            </w:r>
+            <w:r>
+              <w:rPr>
+                <w:rFonts w:eastAsia="Times New Roman" w:cstheme="minorHAnsi"/>
+                <w:color w:val="000000"/>
+                <w:sz w:val="20"/>
+                <w:szCs w:val="20"/>
+                <w:lang w:eastAsia="pl-PL"/>
+              </w:rPr>
+              <w:t xml:space="preserve"> </w:t>
+            </w:r>
+            <w:r>
+              <w:rPr>
+                <w:rFonts w:eastAsia="Times New Roman" w:cstheme="minorHAnsi"/>
+                <w:color w:val="000000"/>
+                <w:sz w:val="20"/>
+                <w:szCs w:val="20"/>
+                <w:lang w:eastAsia="pl-PL"/>
+              </w:rPr>
+              <w:t>414</w:t>
+            </w:r>
+            <w:r>
+              <w:rPr>
+                <w:rFonts w:eastAsia="Times New Roman" w:cstheme="minorHAnsi"/>
+                <w:color w:val="000000"/>
+                <w:sz w:val="20"/>
+                <w:szCs w:val="20"/>
+                <w:lang w:eastAsia="pl-PL"/>
+              </w:rPr>
+              <w:t xml:space="preserve"> </w:t>
+            </w:r>
+            <w:r>
+              <w:rPr>
+                <w:rFonts w:eastAsia="Times New Roman" w:cstheme="minorHAnsi"/>
+                <w:color w:val="000000"/>
+                <w:sz w:val="20"/>
+                <w:szCs w:val="20"/>
+                <w:lang w:eastAsia="pl-PL"/>
+              </w:rPr>
+              <w:t>000</w:t>
+            </w:r>
+            <w:r>
+              <w:rPr>
+                <w:rFonts w:eastAsia="Times New Roman" w:cstheme="minorHAnsi"/>
+                <w:color w:val="000000"/>
+                <w:sz w:val="20"/>
+                <w:szCs w:val="20"/>
+                <w:lang w:eastAsia="pl-PL"/>
+              </w:rPr>
+              <w:t xml:space="preserve"> </w:t>
+            </w:r>
+            <w:proofErr w:type="spellStart"/>
+            <w:r>
+              <w:rPr>
+                <w:rFonts w:eastAsia="Times New Roman" w:cstheme="minorHAnsi"/>
+                <w:color w:val="000000"/>
+                <w:sz w:val="20"/>
+                <w:szCs w:val="20"/>
+                <w:lang w:eastAsia="pl-PL"/>
+              </w:rPr>
+              <w:t>000</w:t>
+            </w:r>
+            <w:proofErr w:type="spellEnd"/>
           </w:p>
         </w:tc>
         <w:tc>
@@ -12134,8 +13106,70 @@
                 <w:szCs w:val="20"/>
                 <w:lang w:eastAsia="pl-PL"/>
               </w:rPr>
-              <w:t>63327000000</w:t>
-            </w:r>
+              <w:t>63</w:t>
+            </w:r>
+            <w:r>
+              <w:rPr>
+                <w:rFonts w:eastAsia="Times New Roman" w:cstheme="minorHAnsi"/>
+                <w:color w:val="000000"/>
+                <w:sz w:val="20"/>
+                <w:szCs w:val="20"/>
+                <w:lang w:eastAsia="pl-PL"/>
+              </w:rPr>
+              <w:t xml:space="preserve"> </w:t>
+            </w:r>
+            <w:r>
+              <w:rPr>
+                <w:rFonts w:eastAsia="Times New Roman" w:cstheme="minorHAnsi"/>
+                <w:color w:val="000000"/>
+                <w:sz w:val="20"/>
+                <w:szCs w:val="20"/>
+                <w:lang w:eastAsia="pl-PL"/>
+              </w:rPr>
+              <w:t>327</w:t>
+            </w:r>
+            <w:r>
+              <w:rPr>
+                <w:rFonts w:eastAsia="Times New Roman" w:cstheme="minorHAnsi"/>
+                <w:color w:val="000000"/>
+                <w:sz w:val="20"/>
+                <w:szCs w:val="20"/>
+                <w:lang w:eastAsia="pl-PL"/>
+              </w:rPr>
+              <w:t xml:space="preserve"> </w:t>
+            </w:r>
+            <w:r>
+              <w:rPr>
+                <w:rFonts w:eastAsia="Times New Roman" w:cstheme="minorHAnsi"/>
+                <w:color w:val="000000"/>
+                <w:sz w:val="20"/>
+                <w:szCs w:val="20"/>
+                <w:lang w:eastAsia="pl-PL"/>
+              </w:rPr>
+              <w:t>000</w:t>
+            </w:r>
+            <w:r>
+              <w:rPr>
+                <w:rFonts w:eastAsia="Times New Roman" w:cstheme="minorHAnsi"/>
+                <w:color w:val="000000"/>
+                <w:sz w:val="20"/>
+                <w:szCs w:val="20"/>
+                <w:lang w:eastAsia="pl-PL"/>
+              </w:rPr>
+              <w:t xml:space="preserve"> </w:t>
+            </w:r>
+            <w:proofErr w:type="spellStart"/>
+            <w:r>
+              <w:rPr>
+                <w:rFonts w:eastAsia="Times New Roman" w:cstheme="minorHAnsi"/>
+                <w:color w:val="000000"/>
+                <w:sz w:val="20"/>
+                <w:szCs w:val="20"/>
+                <w:lang w:eastAsia="pl-PL"/>
+              </w:rPr>
+              <w:t>000</w:t>
+            </w:r>
+            <w:proofErr w:type="spellEnd"/>
           </w:p>
         </w:tc>
         <w:tc>
@@ -12171,8 +13205,70 @@
                 <w:szCs w:val="20"/>
                 <w:lang w:eastAsia="pl-PL"/>
               </w:rPr>
-              <w:t>29142000000</w:t>
-            </w:r>
+              <w:t>29</w:t>
+            </w:r>
+            <w:r>
+              <w:rPr>
+                <w:rFonts w:eastAsia="Times New Roman" w:cstheme="minorHAnsi"/>
+                <w:color w:val="000000"/>
+                <w:sz w:val="20"/>
+                <w:szCs w:val="20"/>
+                <w:lang w:eastAsia="pl-PL"/>
+              </w:rPr>
+              <w:t xml:space="preserve"> </w:t>
+            </w:r>
+            <w:r>
+              <w:rPr>
+                <w:rFonts w:eastAsia="Times New Roman" w:cstheme="minorHAnsi"/>
+                <w:color w:val="000000"/>
+                <w:sz w:val="20"/>
+                <w:szCs w:val="20"/>
+                <w:lang w:eastAsia="pl-PL"/>
+              </w:rPr>
+              <w:t>142</w:t>
+            </w:r>
+            <w:r>
+              <w:rPr>
+                <w:rFonts w:eastAsia="Times New Roman" w:cstheme="minorHAnsi"/>
+                <w:color w:val="000000"/>
+                <w:sz w:val="20"/>
+                <w:szCs w:val="20"/>
+                <w:lang w:eastAsia="pl-PL"/>
+              </w:rPr>
+              <w:t xml:space="preserve"> </w:t>
+            </w:r>
+            <w:r>
+              <w:rPr>
+                <w:rFonts w:eastAsia="Times New Roman" w:cstheme="minorHAnsi"/>
+                <w:color w:val="000000"/>
+                <w:sz w:val="20"/>
+                <w:szCs w:val="20"/>
+                <w:lang w:eastAsia="pl-PL"/>
+              </w:rPr>
+              <w:t>000</w:t>
+            </w:r>
+            <w:r>
+              <w:rPr>
+                <w:rFonts w:eastAsia="Times New Roman" w:cstheme="minorHAnsi"/>
+                <w:color w:val="000000"/>
+                <w:sz w:val="20"/>
+                <w:szCs w:val="20"/>
+                <w:lang w:eastAsia="pl-PL"/>
+              </w:rPr>
+              <w:t xml:space="preserve"> </w:t>
+            </w:r>
+            <w:proofErr w:type="spellStart"/>
+            <w:r>
+              <w:rPr>
+                <w:rFonts w:eastAsia="Times New Roman" w:cstheme="minorHAnsi"/>
+                <w:color w:val="000000"/>
+                <w:sz w:val="20"/>
+                <w:szCs w:val="20"/>
+                <w:lang w:eastAsia="pl-PL"/>
+              </w:rPr>
+              <w:t>000</w:t>
+            </w:r>
+            <w:proofErr w:type="spellEnd"/>
           </w:p>
         </w:tc>
         <w:tc>
@@ -12208,8 +13304,70 @@
                 <w:szCs w:val="20"/>
                 <w:lang w:eastAsia="pl-PL"/>
               </w:rPr>
-              <w:t>52904000000</w:t>
-            </w:r>
+              <w:t>52</w:t>
+            </w:r>
+            <w:r>
+              <w:rPr>
+                <w:rFonts w:eastAsia="Times New Roman" w:cstheme="minorHAnsi"/>
+                <w:color w:val="000000"/>
+                <w:sz w:val="20"/>
+                <w:szCs w:val="20"/>
+                <w:lang w:eastAsia="pl-PL"/>
+              </w:rPr>
+              <w:t xml:space="preserve"> </w:t>
+            </w:r>
+            <w:r>
+              <w:rPr>
+                <w:rFonts w:eastAsia="Times New Roman" w:cstheme="minorHAnsi"/>
+                <w:color w:val="000000"/>
+                <w:sz w:val="20"/>
+                <w:szCs w:val="20"/>
+                <w:lang w:eastAsia="pl-PL"/>
+              </w:rPr>
+              <w:t>904</w:t>
+            </w:r>
+            <w:r>
+              <w:rPr>
+                <w:rFonts w:eastAsia="Times New Roman" w:cstheme="minorHAnsi"/>
+                <w:color w:val="000000"/>
+                <w:sz w:val="20"/>
+                <w:szCs w:val="20"/>
+                <w:lang w:eastAsia="pl-PL"/>
+              </w:rPr>
+              <w:t xml:space="preserve"> </w:t>
+            </w:r>
+            <w:r>
+              <w:rPr>
+                <w:rFonts w:eastAsia="Times New Roman" w:cstheme="minorHAnsi"/>
+                <w:color w:val="000000"/>
+                <w:sz w:val="20"/>
+                <w:szCs w:val="20"/>
+                <w:lang w:eastAsia="pl-PL"/>
+              </w:rPr>
+              <w:t>000</w:t>
+            </w:r>
+            <w:r>
+              <w:rPr>
+                <w:rFonts w:eastAsia="Times New Roman" w:cstheme="minorHAnsi"/>
+                <w:color w:val="000000"/>
+                <w:sz w:val="20"/>
+                <w:szCs w:val="20"/>
+                <w:lang w:eastAsia="pl-PL"/>
+              </w:rPr>
+              <w:t xml:space="preserve"> </w:t>
+            </w:r>
+            <w:proofErr w:type="spellStart"/>
+            <w:r>
+              <w:rPr>
+                <w:rFonts w:eastAsia="Times New Roman" w:cstheme="minorHAnsi"/>
+                <w:color w:val="000000"/>
+                <w:sz w:val="20"/>
+                <w:szCs w:val="20"/>
+                <w:lang w:eastAsia="pl-PL"/>
+              </w:rPr>
+              <w:t>000</w:t>
+            </w:r>
+            <w:proofErr w:type="spellEnd"/>
           </w:p>
         </w:tc>
       </w:tr>
@@ -13254,6 +14412,7 @@
           </w:tcPr>
           <w:p>
             <w:pPr>
+              <w:keepNext/>
               <w:spacing w:after="0" w:line="240" w:lineRule="auto"/>
               <w:jc w:val="center"/>
               <w:rPr>
@@ -13280,12 +14439,96 @@
     </w:tbl>
     <w:p>
       <w:pPr>
-        <w:jc w:val="both"/>
+        <w:pStyle w:val="Legenda"/>
         <w:rPr>
           <w:rFonts w:cstheme="minorHAnsi"/>
-          <w:b/>
+          <w:b w:val="0"/>
+          <w:i/>
+          <w:color w:val="auto"/>
           <w:sz w:val="20"/>
           <w:szCs w:val="20"/>
+        </w:rPr>
+      </w:pPr>
+      <w:r>
+        <w:rPr>
+          <w:i/>
+          <w:color w:val="auto"/>
+        </w:rPr>
+        <w:t xml:space="preserve">Tabela </w:t>
+      </w:r>
+      <w:r>
+        <w:rPr>
+          <w:i/>
+          <w:color w:val="auto"/>
+        </w:rPr>
+        <w:fldChar w:fldCharType="begin"/>
+      </w:r>
+      <w:r>
+        <w:rPr>
+          <w:i/>
+          <w:color w:val="auto"/>
+        </w:rPr>
+        <w:instrText xml:space="preserve"> SEQ Tabela \* ARABIC </w:instrText>
+      </w:r>
+      <w:r>
+        <w:rPr>
+          <w:i/>
+          <w:color w:val="auto"/>
+        </w:rPr>
+        <w:fldChar w:fldCharType="separate"/>
+      </w:r>
+      <w:r>
+        <w:rPr>
+          <w:i/>
+          <w:noProof/>
+          <w:color w:val="auto"/>
+        </w:rPr>
+        <w:t>7</w:t>
+      </w:r>
+      <w:r>
+        <w:rPr>
+          <w:i/>
+          <w:color w:val="auto"/>
+        </w:rPr>
+        <w:fldChar w:fldCharType="end"/>
+      </w:r>
+      <w:r>
+        <w:rPr>
+          <w:i/>
+          <w:color w:val="auto"/>
+        </w:rPr>
+        <w:t xml:space="preserve">. Tabela przedstawiająca czasy obliczeń, prędkość i inne miary opisujące </w:t>
+      </w:r>
+      <w:r>
+        <w:rPr>
+          <w:i/>
+          <w:color w:val="auto"/>
+        </w:rPr>
+        <w:t>efektywność</w:t>
+      </w:r>
+      <w:r>
+        <w:rPr>
+          <w:i/>
+          <w:color w:val="auto"/>
+        </w:rPr>
+        <w:t xml:space="preserve"> poszczególnych wersji algorytmu mnożenia </w:t>
+      </w:r>
+      <w:proofErr w:type="spellStart"/>
+      <w:r>
+        <w:rPr>
+          <w:i/>
+          <w:color w:val="auto"/>
+        </w:rPr>
+        <w:t>Cannon'a</w:t>
+      </w:r>
+      <w:proofErr w:type="spellEnd"/>
+    </w:p>
+    <w:p>
+      <w:pPr>
+        <w:jc w:val="both"/>
+        <w:rPr>
+          <w:sz w:val="24"/>
+          <w:szCs w:val="24"/>
         </w:rPr>
       </w:pPr>
     </w:p>
@@ -13293,81 +14536,829 @@
       <w:pPr>
         <w:jc w:val="both"/>
         <w:rPr>
+          <w:color w:val="FF0000"/>
           <w:sz w:val="24"/>
           <w:szCs w:val="24"/>
         </w:rPr>
       </w:pPr>
       <w:r>
         <w:rPr>
-          <w:sz w:val="24"/>
-          <w:szCs w:val="24"/>
-        </w:rPr>
-        <w:t>Z powyższych tabel można wyciągnąć następujące wnioski:</w:t>
+          <w:color w:val="FF0000"/>
+          <w:sz w:val="24"/>
+          <w:szCs w:val="24"/>
+        </w:rPr>
+        <w:lastRenderedPageBreak/>
+        <w:t>Kryteria efektywnego przetwarzania:</w:t>
       </w:r>
     </w:p>
     <w:p>
       <w:pPr>
         <w:jc w:val="both"/>
         <w:rPr>
+          <w:color w:val="FF0000"/>
           <w:sz w:val="24"/>
           <w:szCs w:val="24"/>
         </w:rPr>
       </w:pPr>
       <w:r>
         <w:rPr>
+          <w:color w:val="FF0000"/>
           <w:sz w:val="24"/>
           <w:szCs w:val="24"/>
         </w:rPr>
         <w:tab/>
-        <w:t>- czas obliczeń oraz reszta miar prezentują się lepiej, jeżeli prowadzimy obliczenia w sieci komputerów, z których każdy ma jeden przydzielony proces, aniżeli na jednym komputerze o wielu procesach</w:t>
-      </w:r>
-      <w:r>
-        <w:rPr>
-          <w:sz w:val="24"/>
-          <w:szCs w:val="24"/>
-        </w:rPr>
-        <w:t>. Może być to związane ze sposobem komunikacji i dzielenia/przydzielania pamięci w ramach jednego komputera.</w:t>
+        <w:t xml:space="preserve">a) prędkość - </w:t>
+      </w:r>
+      <w:r>
+        <w:rPr>
+          <w:color w:val="FF0000"/>
+          <w:sz w:val="24"/>
+          <w:szCs w:val="24"/>
+        </w:rPr>
+        <w:t>liczba operacji zmiennoprzecinkowych na sekundę</w:t>
+      </w:r>
+      <w:r>
+        <w:rPr>
+          <w:color w:val="FF0000"/>
+          <w:sz w:val="24"/>
+          <w:szCs w:val="24"/>
+        </w:rPr>
+        <w:t>,</w:t>
+      </w:r>
+      <w:r>
+        <w:rPr>
+          <w:color w:val="FF0000"/>
+          <w:sz w:val="24"/>
+          <w:szCs w:val="24"/>
+        </w:rPr>
+        <w:t xml:space="preserve"> zależna od wymiaru macierzy</w:t>
+      </w:r>
+      <w:r>
+        <w:rPr>
+          <w:color w:val="FF0000"/>
+          <w:sz w:val="24"/>
+          <w:szCs w:val="24"/>
+        </w:rPr>
+        <w:t>/instancji</w:t>
+      </w:r>
+      <w:r>
+        <w:rPr>
+          <w:color w:val="FF0000"/>
+          <w:sz w:val="24"/>
+          <w:szCs w:val="24"/>
+        </w:rPr>
+        <w:t xml:space="preserve"> N zgodnie ze wzorem 2*N*N*N. </w:t>
+      </w:r>
+      <w:r>
+        <w:rPr>
+          <w:color w:val="FF0000"/>
+          <w:sz w:val="24"/>
+          <w:szCs w:val="24"/>
+        </w:rPr>
+        <w:t>Ogólnie będzie wzrastać wraz z liczbą procesów. Jednakże będziemy obserwować większą prędkość, gdy liczba procesów będzie równomiernie rozłożona na poszczególne procesory w systemie.</w:t>
       </w:r>
     </w:p>
     <w:p>
       <w:pPr>
         <w:jc w:val="both"/>
         <w:rPr>
+          <w:color w:val="FF0000"/>
           <w:sz w:val="24"/>
           <w:szCs w:val="24"/>
         </w:rPr>
       </w:pPr>
       <w:r>
         <w:rPr>
+          <w:color w:val="FF0000"/>
           <w:sz w:val="24"/>
           <w:szCs w:val="24"/>
         </w:rPr>
         <w:tab/>
-        <w:t xml:space="preserve">- </w:t>
-      </w:r>
-      <w:r>
-        <w:rPr>
-          <w:sz w:val="24"/>
-          <w:szCs w:val="24"/>
-        </w:rPr>
-        <w:t>w przypadku większej liczby procesów przydzielonych każdemu komputerowi w sieci uzyskujemy około 2 razy większe przyspieszenie. Jednakże koszt komunikacji wzrasta (ze względu na większą liczbę procesów) a efektywność spada (co oznacza, że nie wszystkie procesy są efektywnie wykorzystywane podczas obliczeń).</w:t>
-      </w:r>
-      <w:r>
-        <w:rPr>
-          <w:sz w:val="24"/>
-          <w:szCs w:val="24"/>
-        </w:rPr>
-        <w:t xml:space="preserve"> Dla powyższych rozmiarów macierzy można przypuszczać, że wartości pośrednie pomiędzy 4 a 16 procesów byłyby najlepszym rozwiązaniem.</w:t>
+        <w:t>b) przyspieszenie</w:t>
+      </w:r>
+      <w:r>
+        <w:rPr>
+          <w:color w:val="FF0000"/>
+          <w:sz w:val="24"/>
+          <w:szCs w:val="24"/>
+        </w:rPr>
+        <w:t xml:space="preserve"> (</w:t>
+      </w:r>
+      <w:proofErr w:type="spellStart"/>
+      <w:r>
+        <w:rPr>
+          <w:color w:val="FF0000"/>
+          <w:sz w:val="24"/>
+          <w:szCs w:val="24"/>
+        </w:rPr>
+        <w:t>Sp</w:t>
+      </w:r>
+      <w:proofErr w:type="spellEnd"/>
+      <w:r>
+        <w:rPr>
+          <w:color w:val="FF0000"/>
+          <w:sz w:val="24"/>
+          <w:szCs w:val="24"/>
+        </w:rPr>
+        <w:t xml:space="preserve"> = </w:t>
+      </w:r>
+      <w:proofErr w:type="spellStart"/>
+      <w:r>
+        <w:rPr>
+          <w:color w:val="FF0000"/>
+          <w:sz w:val="24"/>
+          <w:szCs w:val="24"/>
+        </w:rPr>
+        <w:t>T</w:t>
+      </w:r>
+      <w:r>
+        <w:rPr>
+          <w:color w:val="FF0000"/>
+          <w:sz w:val="24"/>
+          <w:szCs w:val="24"/>
+          <w:vertAlign w:val="superscript"/>
+        </w:rPr>
+        <w:t>*</w:t>
+      </w:r>
+      <w:r>
+        <w:rPr>
+          <w:color w:val="FF0000"/>
+          <w:sz w:val="24"/>
+          <w:szCs w:val="24"/>
+          <w:vertAlign w:val="subscript"/>
+        </w:rPr>
+        <w:t>s</w:t>
+      </w:r>
+      <w:proofErr w:type="spellEnd"/>
+      <w:r>
+        <w:rPr>
+          <w:color w:val="FF0000"/>
+          <w:sz w:val="24"/>
+          <w:szCs w:val="24"/>
+        </w:rPr>
+        <w:t xml:space="preserve"> / </w:t>
+      </w:r>
+      <w:proofErr w:type="spellStart"/>
+      <w:r>
+        <w:rPr>
+          <w:color w:val="FF0000"/>
+          <w:sz w:val="24"/>
+          <w:szCs w:val="24"/>
+        </w:rPr>
+        <w:t>T</w:t>
+      </w:r>
+      <w:r>
+        <w:rPr>
+          <w:color w:val="FF0000"/>
+          <w:sz w:val="24"/>
+          <w:szCs w:val="24"/>
+          <w:vertAlign w:val="subscript"/>
+        </w:rPr>
+        <w:t>p</w:t>
+      </w:r>
+      <w:proofErr w:type="spellEnd"/>
+      <w:r>
+        <w:rPr>
+          <w:color w:val="FF0000"/>
+          <w:sz w:val="24"/>
+          <w:szCs w:val="24"/>
+        </w:rPr>
+        <w:t xml:space="preserve">; gdzie </w:t>
+      </w:r>
+      <w:proofErr w:type="spellStart"/>
+      <w:r>
+        <w:rPr>
+          <w:color w:val="FF0000"/>
+          <w:sz w:val="24"/>
+          <w:szCs w:val="24"/>
+        </w:rPr>
+        <w:t>T</w:t>
+      </w:r>
+      <w:r>
+        <w:rPr>
+          <w:color w:val="FF0000"/>
+          <w:sz w:val="24"/>
+          <w:szCs w:val="24"/>
+          <w:vertAlign w:val="superscript"/>
+        </w:rPr>
+        <w:t>*</w:t>
+      </w:r>
+      <w:r>
+        <w:rPr>
+          <w:color w:val="FF0000"/>
+          <w:sz w:val="24"/>
+          <w:szCs w:val="24"/>
+          <w:vertAlign w:val="subscript"/>
+        </w:rPr>
+        <w:t>s</w:t>
+      </w:r>
+      <w:proofErr w:type="spellEnd"/>
+      <w:r>
+        <w:rPr>
+          <w:color w:val="FF0000"/>
+          <w:sz w:val="24"/>
+          <w:szCs w:val="24"/>
+        </w:rPr>
+        <w:t xml:space="preserve"> - czas przetwarzania najlepszego algorytmu sekwencyjnego, </w:t>
+      </w:r>
+      <w:proofErr w:type="spellStart"/>
+      <w:r>
+        <w:rPr>
+          <w:color w:val="FF0000"/>
+          <w:sz w:val="24"/>
+          <w:szCs w:val="24"/>
+        </w:rPr>
+        <w:t>T</w:t>
+      </w:r>
+      <w:r>
+        <w:rPr>
+          <w:color w:val="FF0000"/>
+          <w:sz w:val="24"/>
+          <w:szCs w:val="24"/>
+          <w:vertAlign w:val="subscript"/>
+        </w:rPr>
+        <w:t>p</w:t>
+      </w:r>
+      <w:proofErr w:type="spellEnd"/>
+      <w:r>
+        <w:rPr>
+          <w:color w:val="FF0000"/>
+          <w:sz w:val="24"/>
+          <w:szCs w:val="24"/>
+        </w:rPr>
+        <w:t xml:space="preserve"> - </w:t>
+      </w:r>
+      <w:r>
+        <w:rPr>
+          <w:color w:val="FF0000"/>
+          <w:sz w:val="24"/>
+          <w:szCs w:val="24"/>
+        </w:rPr>
+        <w:t>czas przetwarzania równoległego</w:t>
+      </w:r>
+      <w:r>
+        <w:rPr>
+          <w:color w:val="FF0000"/>
+          <w:sz w:val="24"/>
+          <w:szCs w:val="24"/>
+        </w:rPr>
+        <w:t>)</w:t>
+      </w:r>
+      <w:r>
+        <w:rPr>
+          <w:color w:val="FF0000"/>
+          <w:sz w:val="24"/>
+          <w:szCs w:val="24"/>
+        </w:rPr>
+        <w:t xml:space="preserve"> - </w:t>
+      </w:r>
+      <w:r>
+        <w:rPr>
+          <w:color w:val="FF0000"/>
+          <w:sz w:val="24"/>
+          <w:szCs w:val="24"/>
+        </w:rPr>
+        <w:t>będzie zmieniać się tak samo jak prędkość.</w:t>
       </w:r>
     </w:p>
     <w:p>
       <w:pPr>
         <w:jc w:val="both"/>
         <w:rPr>
+          <w:color w:val="FF0000"/>
           <w:sz w:val="24"/>
           <w:szCs w:val="24"/>
         </w:rPr>
       </w:pPr>
+      <w:r>
+        <w:rPr>
+          <w:color w:val="FF0000"/>
+          <w:sz w:val="24"/>
+          <w:szCs w:val="24"/>
+        </w:rPr>
+        <w:tab/>
+        <w:t xml:space="preserve">c) efektywność (E = </w:t>
+      </w:r>
+      <w:proofErr w:type="spellStart"/>
+      <w:r>
+        <w:rPr>
+          <w:color w:val="FF0000"/>
+          <w:sz w:val="24"/>
+          <w:szCs w:val="24"/>
+        </w:rPr>
+        <w:t>S</w:t>
+      </w:r>
+      <w:r>
+        <w:rPr>
+          <w:color w:val="FF0000"/>
+          <w:sz w:val="24"/>
+          <w:szCs w:val="24"/>
+        </w:rPr>
+        <w:t>p</w:t>
+      </w:r>
+      <w:proofErr w:type="spellEnd"/>
+      <w:r>
+        <w:rPr>
+          <w:color w:val="FF0000"/>
+          <w:sz w:val="24"/>
+          <w:szCs w:val="24"/>
+        </w:rPr>
+        <w:t xml:space="preserve"> / p</w:t>
+      </w:r>
+      <w:r>
+        <w:rPr>
+          <w:color w:val="FF0000"/>
+          <w:sz w:val="24"/>
+          <w:szCs w:val="24"/>
+        </w:rPr>
+        <w:t xml:space="preserve">; </w:t>
+      </w:r>
+      <w:proofErr w:type="spellStart"/>
+      <w:r>
+        <w:rPr>
+          <w:color w:val="FF0000"/>
+          <w:sz w:val="24"/>
+          <w:szCs w:val="24"/>
+        </w:rPr>
+        <w:t>Sp</w:t>
+      </w:r>
+      <w:proofErr w:type="spellEnd"/>
+      <w:r>
+        <w:rPr>
+          <w:color w:val="FF0000"/>
+          <w:sz w:val="24"/>
+          <w:szCs w:val="24"/>
+        </w:rPr>
+        <w:t xml:space="preserve"> - przyspieszenie, p - liczba procesów</w:t>
+      </w:r>
+      <w:r>
+        <w:rPr>
+          <w:color w:val="FF0000"/>
+          <w:sz w:val="24"/>
+          <w:szCs w:val="24"/>
+        </w:rPr>
+        <w:t>)</w:t>
+      </w:r>
+      <w:r>
+        <w:rPr>
+          <w:color w:val="FF0000"/>
+          <w:sz w:val="24"/>
+          <w:szCs w:val="24"/>
+        </w:rPr>
+        <w:t xml:space="preserve"> - </w:t>
+      </w:r>
+      <w:r>
+        <w:rPr>
+          <w:color w:val="FF0000"/>
+          <w:sz w:val="24"/>
+          <w:szCs w:val="24"/>
+        </w:rPr>
+        <w:t xml:space="preserve">określa część czasu przetwarzania, w której procesory są efektywnie wykorzystane. </w:t>
+      </w:r>
+      <w:r>
+        <w:rPr>
+          <w:color w:val="FF0000"/>
+          <w:sz w:val="24"/>
+          <w:szCs w:val="24"/>
+        </w:rPr>
+        <w:t>Będzie największa przy równomiernym rozłożeniu procesów na procesory oraz zredukowaniu komunikacji i synchronizacji między procesami. Ponadto większy rozmiar instancji obniża efektywność, ponieważ wiąże się z dużymi kosztami komunikacji - należy przesłać więcej wartości.</w:t>
+      </w:r>
+    </w:p>
+    <w:p>
+      <w:pPr>
+        <w:jc w:val="both"/>
+        <w:rPr>
+          <w:color w:val="FF0000"/>
+          <w:sz w:val="24"/>
+          <w:szCs w:val="24"/>
+        </w:rPr>
+      </w:pPr>
+    </w:p>
+    <w:p>
+      <w:pPr>
+        <w:jc w:val="both"/>
+        <w:rPr>
+          <w:color w:val="FF0000"/>
+          <w:sz w:val="24"/>
+          <w:szCs w:val="24"/>
+        </w:rPr>
+      </w:pPr>
+      <w:r>
+        <w:rPr>
+          <w:color w:val="FF0000"/>
+          <w:sz w:val="24"/>
+          <w:szCs w:val="24"/>
+        </w:rPr>
+        <w:t>Wnioski:</w:t>
+      </w:r>
+    </w:p>
+    <w:p>
+      <w:pPr>
+        <w:jc w:val="both"/>
+        <w:rPr>
+          <w:color w:val="FF0000"/>
+          <w:sz w:val="24"/>
+          <w:szCs w:val="24"/>
+        </w:rPr>
+      </w:pPr>
+      <w:r>
+        <w:rPr>
+          <w:color w:val="FF0000"/>
+          <w:sz w:val="24"/>
+          <w:szCs w:val="24"/>
+        </w:rPr>
+        <w:tab/>
+      </w:r>
+      <w:r>
+        <w:rPr>
+          <w:color w:val="FF0000"/>
+          <w:sz w:val="24"/>
+          <w:szCs w:val="24"/>
+        </w:rPr>
+        <w:t>a) Macierz 2000x2000:</w:t>
+      </w:r>
+    </w:p>
+    <w:p>
+      <w:pPr>
+        <w:jc w:val="both"/>
+        <w:rPr>
+          <w:color w:val="FF0000"/>
+          <w:sz w:val="24"/>
+          <w:szCs w:val="24"/>
+        </w:rPr>
+      </w:pPr>
+      <w:r>
+        <w:rPr>
+          <w:color w:val="FF0000"/>
+          <w:sz w:val="24"/>
+          <w:szCs w:val="24"/>
+        </w:rPr>
+        <w:tab/>
+      </w:r>
+      <w:r>
+        <w:rPr>
+          <w:color w:val="FF0000"/>
+          <w:sz w:val="24"/>
+          <w:szCs w:val="24"/>
+        </w:rPr>
+        <w:tab/>
+      </w:r>
+      <w:r>
+        <w:rPr>
+          <w:color w:val="FF0000"/>
+          <w:sz w:val="24"/>
+          <w:szCs w:val="24"/>
+        </w:rPr>
+        <w:t xml:space="preserve">- </w:t>
+      </w:r>
+      <w:r>
+        <w:rPr>
+          <w:color w:val="FF0000"/>
+          <w:sz w:val="24"/>
+          <w:szCs w:val="24"/>
+        </w:rPr>
+        <w:t>dla 4 procesów liczących w ramach jednego komputera obserwujemy prawie 3.5-krotne</w:t>
+      </w:r>
+      <w:r>
+        <w:rPr>
+          <w:color w:val="FF0000"/>
+          <w:sz w:val="24"/>
+          <w:szCs w:val="24"/>
+        </w:rPr>
+        <w:t xml:space="preserve"> (3.4)</w:t>
+      </w:r>
+      <w:r>
+        <w:rPr>
+          <w:color w:val="FF0000"/>
+          <w:sz w:val="24"/>
+          <w:szCs w:val="24"/>
+        </w:rPr>
+        <w:t xml:space="preserve"> przyspieszenie działania algorytmu</w:t>
+      </w:r>
+      <w:r>
+        <w:rPr>
+          <w:color w:val="FF0000"/>
+          <w:sz w:val="24"/>
+          <w:szCs w:val="24"/>
+        </w:rPr>
+        <w:t>, a w przypadku 16 procesów liczących na 4 komputerach (po 4 procesy na komputer)</w:t>
+      </w:r>
+      <w:r>
+        <w:rPr>
+          <w:color w:val="FF0000"/>
+          <w:sz w:val="24"/>
+          <w:szCs w:val="24"/>
+        </w:rPr>
+        <w:t xml:space="preserve"> 11-krotne w porównaniu do algorytmu sekwencyjnego i trochę ponad 3-krotne w porównaniu do konfiguracji 1K/4P</w:t>
+      </w:r>
+      <w:r>
+        <w:rPr>
+          <w:color w:val="FF0000"/>
+          <w:sz w:val="24"/>
+          <w:szCs w:val="24"/>
+        </w:rPr>
+        <w:t>.</w:t>
+      </w:r>
+    </w:p>
+    <w:p>
+      <w:pPr>
+        <w:jc w:val="both"/>
+        <w:rPr>
+          <w:color w:val="FF0000"/>
+          <w:sz w:val="24"/>
+          <w:szCs w:val="24"/>
+        </w:rPr>
+      </w:pPr>
+      <w:r>
+        <w:rPr>
+          <w:color w:val="FF0000"/>
+          <w:sz w:val="24"/>
+          <w:szCs w:val="24"/>
+        </w:rPr>
+        <w:tab/>
+      </w:r>
+      <w:r>
+        <w:rPr>
+          <w:color w:val="FF0000"/>
+          <w:sz w:val="24"/>
+          <w:szCs w:val="24"/>
+        </w:rPr>
+        <w:tab/>
+        <w:t xml:space="preserve">- </w:t>
+      </w:r>
+      <w:r>
+        <w:rPr>
+          <w:color w:val="FF0000"/>
+          <w:sz w:val="24"/>
+          <w:szCs w:val="24"/>
+        </w:rPr>
+        <w:t>sytuacja prezentuje się szczególnie w konfiguracji 4K/4P - obliczenia prowadzone na 4 komputerach i 4 procesach, po jednym na komputer</w:t>
+      </w:r>
+      <w:r>
+        <w:rPr>
+          <w:color w:val="FF0000"/>
+          <w:sz w:val="24"/>
+          <w:szCs w:val="24"/>
+        </w:rPr>
+        <w:t>.</w:t>
+      </w:r>
+      <w:r>
+        <w:rPr>
+          <w:color w:val="FF0000"/>
+          <w:sz w:val="24"/>
+          <w:szCs w:val="24"/>
+        </w:rPr>
+        <w:t xml:space="preserve"> Przyspieszenie jest 6-krotne (większe od liczby uczestniczących w obliczeniach procesów)</w:t>
+      </w:r>
+      <w:r>
+        <w:rPr>
+          <w:color w:val="FF0000"/>
+          <w:sz w:val="24"/>
+          <w:szCs w:val="24"/>
+        </w:rPr>
+        <w:t xml:space="preserve"> a efektywność &gt; 1</w:t>
+      </w:r>
+      <w:r>
+        <w:rPr>
+          <w:color w:val="FF0000"/>
+          <w:sz w:val="24"/>
+          <w:szCs w:val="24"/>
+        </w:rPr>
+        <w:t xml:space="preserve"> (1.5)</w:t>
+      </w:r>
+      <w:r>
+        <w:rPr>
+          <w:color w:val="FF0000"/>
+          <w:sz w:val="24"/>
+          <w:szCs w:val="24"/>
+        </w:rPr>
+        <w:t>. Taka niezwykła sytuacja może być związana z faktem, że procesy mają dostęp do całej pamięci podręcznej procesora i dane potrzebne do obliczeń kopiowane są jednokrotnie</w:t>
+      </w:r>
+      <w:r>
+        <w:rPr>
+          <w:color w:val="FF0000"/>
+          <w:sz w:val="24"/>
+          <w:szCs w:val="24"/>
+        </w:rPr>
+        <w:t xml:space="preserve"> na początku działania programu</w:t>
+      </w:r>
+      <w:r>
+        <w:rPr>
+          <w:color w:val="FF0000"/>
+          <w:sz w:val="24"/>
+          <w:szCs w:val="24"/>
+        </w:rPr>
+        <w:t>. W związku z tym procesy nie tracą czasu na wielokrotne odwołania do pamięci.</w:t>
+      </w:r>
+    </w:p>
+    <w:p>
+      <w:pPr>
+        <w:jc w:val="both"/>
+        <w:rPr>
+          <w:color w:val="FF0000"/>
+          <w:sz w:val="24"/>
+          <w:szCs w:val="24"/>
+        </w:rPr>
+      </w:pPr>
+      <w:r>
+        <w:rPr>
+          <w:color w:val="FF0000"/>
+          <w:sz w:val="24"/>
+          <w:szCs w:val="24"/>
+        </w:rPr>
+        <w:tab/>
+      </w:r>
+    </w:p>
+    <w:p>
+      <w:pPr>
+        <w:jc w:val="both"/>
+        <w:rPr>
+          <w:color w:val="FF0000"/>
+          <w:sz w:val="24"/>
+          <w:szCs w:val="24"/>
+        </w:rPr>
+      </w:pPr>
+    </w:p>
+    <w:p>
+      <w:pPr>
+        <w:jc w:val="both"/>
+        <w:rPr>
+          <w:color w:val="FF0000"/>
+          <w:sz w:val="24"/>
+          <w:szCs w:val="24"/>
+        </w:rPr>
+      </w:pPr>
+    </w:p>
+    <w:p>
+      <w:pPr>
+        <w:jc w:val="both"/>
+        <w:rPr>
+          <w:color w:val="FF0000"/>
+          <w:sz w:val="24"/>
+          <w:szCs w:val="24"/>
+        </w:rPr>
+      </w:pPr>
+      <w:r>
+        <w:rPr>
+          <w:color w:val="FF0000"/>
+          <w:sz w:val="24"/>
+          <w:szCs w:val="24"/>
+        </w:rPr>
+        <w:lastRenderedPageBreak/>
+        <w:t>b) Macierz 4000x4000:</w:t>
+      </w:r>
+    </w:p>
+    <w:p>
+      <w:pPr>
+        <w:jc w:val="both"/>
+        <w:rPr>
+          <w:color w:val="FF0000"/>
+          <w:sz w:val="24"/>
+          <w:szCs w:val="24"/>
+        </w:rPr>
+      </w:pPr>
+      <w:r>
+        <w:rPr>
+          <w:color w:val="FF0000"/>
+          <w:sz w:val="24"/>
+          <w:szCs w:val="24"/>
+        </w:rPr>
+        <w:tab/>
+      </w:r>
+      <w:r>
+        <w:rPr>
+          <w:color w:val="FF0000"/>
+          <w:sz w:val="24"/>
+          <w:szCs w:val="24"/>
+        </w:rPr>
+        <w:tab/>
+      </w:r>
+      <w:r>
+        <w:rPr>
+          <w:color w:val="FF0000"/>
+          <w:sz w:val="24"/>
+          <w:szCs w:val="24"/>
+        </w:rPr>
+        <w:t>-</w:t>
+      </w:r>
+      <w:r>
+        <w:rPr>
+          <w:color w:val="FF0000"/>
+          <w:sz w:val="24"/>
+          <w:szCs w:val="24"/>
+        </w:rPr>
+        <w:t xml:space="preserve"> </w:t>
+      </w:r>
+      <w:r>
+        <w:rPr>
+          <w:color w:val="FF0000"/>
+          <w:sz w:val="24"/>
+          <w:szCs w:val="24"/>
+        </w:rPr>
+        <w:t xml:space="preserve">dla 4 procesów liczących w ramach jednego </w:t>
+      </w:r>
+      <w:r>
+        <w:rPr>
+          <w:color w:val="FF0000"/>
+          <w:sz w:val="24"/>
+          <w:szCs w:val="24"/>
+        </w:rPr>
+        <w:t>komputera obserwujemy prawie 2-krotne (1.83) przyspieszenie</w:t>
+      </w:r>
+      <w:r>
+        <w:rPr>
+          <w:color w:val="FF0000"/>
+          <w:sz w:val="24"/>
+          <w:szCs w:val="24"/>
+        </w:rPr>
+        <w:t xml:space="preserve"> działania algorytmu, a w przypadku 16 procesów liczących na 4 komputerach (po 4 procesy na komputer)</w:t>
+      </w:r>
+      <w:r>
+        <w:rPr>
+          <w:color w:val="FF0000"/>
+          <w:sz w:val="24"/>
+          <w:szCs w:val="24"/>
+        </w:rPr>
+        <w:t xml:space="preserve"> 8.6-krotne przyspieszenie w porównaniu do algorytmu sekwencyjnego i około 4.7-krotne przyspieszenie w porównaniu do konfiguracji 1K/4P.</w:t>
+      </w:r>
+    </w:p>
+    <w:p>
+      <w:pPr>
+        <w:jc w:val="both"/>
+        <w:rPr>
+          <w:color w:val="FF0000"/>
+          <w:sz w:val="24"/>
+          <w:szCs w:val="24"/>
+        </w:rPr>
+      </w:pPr>
+      <w:r>
+        <w:rPr>
+          <w:color w:val="FF0000"/>
+          <w:sz w:val="24"/>
+          <w:szCs w:val="24"/>
+        </w:rPr>
+        <w:tab/>
+      </w:r>
+      <w:r>
+        <w:rPr>
+          <w:color w:val="FF0000"/>
+          <w:sz w:val="24"/>
+          <w:szCs w:val="24"/>
+        </w:rPr>
+        <w:tab/>
+        <w:t xml:space="preserve">- </w:t>
+      </w:r>
+      <w:r>
+        <w:rPr>
+          <w:color w:val="FF0000"/>
+          <w:sz w:val="24"/>
+          <w:szCs w:val="24"/>
+        </w:rPr>
+        <w:t>Tak jak w przypadku macierzy 2000x2000 sytuacja prezentuje się analogicznie w konfiguracji 4K/4P (po jednym procesie na komputer)</w:t>
+      </w:r>
+      <w:r>
+        <w:rPr>
+          <w:color w:val="FF0000"/>
+          <w:sz w:val="24"/>
+          <w:szCs w:val="24"/>
+        </w:rPr>
+        <w:t>: przyspieszenie 4.74 a efektywność 1.18</w:t>
+      </w:r>
+      <w:r>
+        <w:rPr>
+          <w:color w:val="FF0000"/>
+          <w:sz w:val="24"/>
+          <w:szCs w:val="24"/>
+        </w:rPr>
+        <w:t>.</w:t>
+      </w:r>
+      <w:r>
+        <w:rPr>
+          <w:color w:val="FF0000"/>
+          <w:sz w:val="24"/>
+          <w:szCs w:val="24"/>
+        </w:rPr>
+        <w:t xml:space="preserve"> Oczywiście niższe wartości tych miar wiążą się z większym rozmiarem instancji.</w:t>
+      </w:r>
+    </w:p>
+    <w:p>
+      <w:pPr>
+        <w:jc w:val="both"/>
+        <w:rPr>
+          <w:color w:val="FF0000"/>
+          <w:sz w:val="24"/>
+          <w:szCs w:val="24"/>
+        </w:rPr>
+      </w:pPr>
+      <w:r>
+        <w:rPr>
+          <w:b/>
+          <w:color w:val="FF0000"/>
+          <w:sz w:val="24"/>
+          <w:szCs w:val="24"/>
+        </w:rPr>
+        <w:t>4. Ćwiczenie 8 - kod opisany</w:t>
+      </w:r>
     </w:p>
     <w:sectPr>
       <w:pgSz w:w="16838" w:h="11906" w:orient="landscape"/>

</xml_diff>